<commit_message>
updated izazov and pisanje recenzije after FR
</commit_message>
<xml_diff>
--- a/izazov.docx
+++ b/izazov.docx
@@ -1,6 +1,6 @@
 
 <file path=word/document.xml><?xml version="1.0" encoding="utf-8"?>
-<w:document xmlns:wpc="http://schemas.microsoft.com/office/word/2010/wordprocessingCanvas" xmlns:cx="http://schemas.microsoft.com/office/drawing/2014/chartex" xmlns:cx1="http://schemas.microsoft.com/office/drawing/2015/9/8/chartex" xmlns:cx2="http://schemas.microsoft.com/office/drawing/2015/10/21/chartex" xmlns:cx3="http://schemas.microsoft.com/office/drawing/2016/5/9/chartex" xmlns:cx4="http://schemas.microsoft.com/office/drawing/2016/5/10/chartex" xmlns:cx5="http://schemas.microsoft.com/office/drawing/2016/5/11/chartex" xmlns:cx6="http://schemas.microsoft.com/office/drawing/2016/5/12/chartex" xmlns:cx7="http://schemas.microsoft.com/office/drawing/2016/5/13/chartex" xmlns:cx8="http://schemas.microsoft.com/office/drawing/2016/5/14/chartex" xmlns:mc="http://schemas.openxmlformats.org/markup-compatibility/2006" xmlns:aink="http://schemas.microsoft.com/office/drawing/2016/ink" xmlns:am3d="http://schemas.microsoft.com/office/drawing/2017/model3d" xmlns:o="urn:schemas-microsoft-com:office:office" xmlns:oel="http://schemas.microsoft.com/office/2019/extlst" xmlns:r="http://schemas.openxmlformats.org/officeDocument/2006/relationships" xmlns:m="http://schemas.openxmlformats.org/officeDocument/2006/math" xmlns:v="urn:schemas-microsoft-com:vml" xmlns:wp14="http://schemas.microsoft.com/office/word/2010/wordprocessingDrawing" xmlns:wp="http://schemas.openxmlformats.org/drawingml/2006/wordprocessingDrawing" xmlns:w10="urn:schemas-microsoft-com:office:word" xmlns:w="http://schemas.openxmlformats.org/wordprocessingml/2006/main" xmlns:w14="http://schemas.microsoft.com/office/word/2010/wordml" xmlns:w15="http://schemas.microsoft.com/office/word/2012/wordml" xmlns:w16cex="http://schemas.microsoft.com/office/word/2018/wordml/cex" xmlns:w16cid="http://schemas.microsoft.com/office/word/2016/wordml/cid" xmlns:w16="http://schemas.microsoft.com/office/word/2018/wordml" xmlns:w16sdtdh="http://schemas.microsoft.com/office/word/2020/wordml/sdtdatahash" xmlns:w16se="http://schemas.microsoft.com/office/word/2015/wordml/symex" xmlns:wpg="http://schemas.microsoft.com/office/word/2010/wordprocessingGroup" xmlns:wpi="http://schemas.microsoft.com/office/word/2010/wordprocessingInk" xmlns:wne="http://schemas.microsoft.com/office/word/2006/wordml" xmlns:wps="http://schemas.microsoft.com/office/word/2010/wordprocessingShape" mc:Ignorable="w14 w15 w16se w16cid w16 w16cex w16sdtdh wp14">
+<w:document xmlns:wpc="http://schemas.microsoft.com/office/word/2010/wordprocessingCanvas" xmlns:mc="http://schemas.openxmlformats.org/markup-compatibility/2006" xmlns:o="urn:schemas-microsoft-com:office:office" xmlns:r="http://schemas.openxmlformats.org/officeDocument/2006/relationships" xmlns:m="http://schemas.openxmlformats.org/officeDocument/2006/math" xmlns:v="urn:schemas-microsoft-com:vml" xmlns:wp14="http://schemas.microsoft.com/office/word/2010/wordprocessingDrawing" xmlns:wp="http://schemas.openxmlformats.org/drawingml/2006/wordprocessingDrawing" xmlns:w10="urn:schemas-microsoft-com:office:word" xmlns:w="http://schemas.openxmlformats.org/wordprocessingml/2006/main" xmlns:w14="http://schemas.microsoft.com/office/word/2010/wordml" xmlns:wpg="http://schemas.microsoft.com/office/word/2010/wordprocessingGroup" xmlns:wpi="http://schemas.microsoft.com/office/word/2010/wordprocessingInk" xmlns:wne="http://schemas.microsoft.com/office/word/2006/wordml" xmlns:wps="http://schemas.microsoft.com/office/word/2010/wordprocessingShape" mc:Ignorable="w14 wp14">
   <w:body>
     <w:p>
       <w:pPr>
@@ -12,6 +12,7 @@
           <w:szCs w:val="28"/>
         </w:rPr>
       </w:pPr>
+      <w:proofErr w:type="spellStart"/>
       <w:r>
         <w:rPr>
           <w:rFonts w:cs="Times New Roman"/>
@@ -21,6 +22,7 @@
         </w:rPr>
         <w:t>Elektrotehni</w:t>
       </w:r>
+      <w:proofErr w:type="spellEnd"/>
       <w:r>
         <w:rPr>
           <w:rFonts w:cs="Times New Roman"/>
@@ -821,9 +823,13 @@
               <w:rFonts w:cs="Times New Roman"/>
             </w:rPr>
           </w:pPr>
+          <w:proofErr w:type="spellStart"/>
           <w:r>
             <w:t>Sadržaj</w:t>
           </w:r>
+          <w:bookmarkStart w:id="0" w:name="_GoBack"/>
+          <w:bookmarkEnd w:id="0"/>
+          <w:proofErr w:type="spellEnd"/>
         </w:p>
         <w:p>
           <w:pPr>
@@ -847,7 +853,7 @@
           <w:r>
             <w:fldChar w:fldCharType="separate"/>
           </w:r>
-          <w:hyperlink w:anchor="_Toc130430163" w:history="1">
+          <w:hyperlink w:anchor="_Toc132314014" w:history="1">
             <w:r>
               <w:rPr>
                 <w:rStyle w:val="Hyperlink"/>
@@ -889,7 +895,7 @@
                 <w:noProof/>
                 <w:webHidden/>
               </w:rPr>
-              <w:instrText xml:space="preserve"> PAGEREF _Toc130430163 \h </w:instrText>
+              <w:instrText xml:space="preserve"> PAGEREF _Toc132314014 \h </w:instrText>
             </w:r>
             <w:r>
               <w:rPr>
@@ -933,7 +939,7 @@
               <w:lang w:val="en-US"/>
             </w:rPr>
           </w:pPr>
-          <w:hyperlink w:anchor="_Toc130430164" w:history="1">
+          <w:hyperlink w:anchor="_Toc132314015" w:history="1">
             <w:r>
               <w:rPr>
                 <w:rStyle w:val="Hyperlink"/>
@@ -975,7 +981,7 @@
                 <w:noProof/>
                 <w:webHidden/>
               </w:rPr>
-              <w:instrText xml:space="preserve"> PAGEREF _Toc130430164 \h </w:instrText>
+              <w:instrText xml:space="preserve"> PAGEREF _Toc132314015 \h </w:instrText>
             </w:r>
             <w:r>
               <w:rPr>
@@ -1019,7 +1025,7 @@
               <w:lang w:val="en-US"/>
             </w:rPr>
           </w:pPr>
-          <w:hyperlink w:anchor="_Toc130430165" w:history="1">
+          <w:hyperlink w:anchor="_Toc132314016" w:history="1">
             <w:r>
               <w:rPr>
                 <w:rStyle w:val="Hyperlink"/>
@@ -1061,7 +1067,7 @@
                 <w:noProof/>
                 <w:webHidden/>
               </w:rPr>
-              <w:instrText xml:space="preserve"> PAGEREF _Toc130430165 \h </w:instrText>
+              <w:instrText xml:space="preserve"> PAGEREF _Toc132314016 \h </w:instrText>
             </w:r>
             <w:r>
               <w:rPr>
@@ -1105,7 +1111,7 @@
               <w:lang w:val="en-US"/>
             </w:rPr>
           </w:pPr>
-          <w:hyperlink w:anchor="_Toc130430166" w:history="1">
+          <w:hyperlink w:anchor="_Toc132314017" w:history="1">
             <w:r>
               <w:rPr>
                 <w:rStyle w:val="Hyperlink"/>
@@ -1147,7 +1153,7 @@
                 <w:noProof/>
                 <w:webHidden/>
               </w:rPr>
-              <w:instrText xml:space="preserve"> PAGEREF _Toc130430166 \h </w:instrText>
+              <w:instrText xml:space="preserve"> PAGEREF _Toc132314017 \h </w:instrText>
             </w:r>
             <w:r>
               <w:rPr>
@@ -1191,7 +1197,7 @@
               <w:lang w:val="en-US"/>
             </w:rPr>
           </w:pPr>
-          <w:hyperlink w:anchor="_Toc130430167" w:history="1">
+          <w:hyperlink w:anchor="_Toc132314018" w:history="1">
             <w:r>
               <w:rPr>
                 <w:rStyle w:val="Hyperlink"/>
@@ -1233,7 +1239,7 @@
                 <w:noProof/>
                 <w:webHidden/>
               </w:rPr>
-              <w:instrText xml:space="preserve"> PAGEREF _Toc130430167 \h </w:instrText>
+              <w:instrText xml:space="preserve"> PAGEREF _Toc132314018 \h </w:instrText>
             </w:r>
             <w:r>
               <w:rPr>
@@ -1277,7 +1283,7 @@
               <w:lang w:val="en-US"/>
             </w:rPr>
           </w:pPr>
-          <w:hyperlink w:anchor="_Toc130430168" w:history="1">
+          <w:hyperlink w:anchor="_Toc132314019" w:history="1">
             <w:r>
               <w:rPr>
                 <w:rStyle w:val="Hyperlink"/>
@@ -1319,7 +1325,7 @@
                 <w:noProof/>
                 <w:webHidden/>
               </w:rPr>
-              <w:instrText xml:space="preserve"> PAGEREF _Toc130430168 \h </w:instrText>
+              <w:instrText xml:space="preserve"> PAGEREF _Toc132314019 \h </w:instrText>
             </w:r>
             <w:r>
               <w:rPr>
@@ -1363,7 +1369,7 @@
               <w:lang w:val="en-US"/>
             </w:rPr>
           </w:pPr>
-          <w:hyperlink w:anchor="_Toc130430169" w:history="1">
+          <w:hyperlink w:anchor="_Toc132314020" w:history="1">
             <w:r>
               <w:rPr>
                 <w:rStyle w:val="Hyperlink"/>
@@ -1405,7 +1411,7 @@
                 <w:noProof/>
                 <w:webHidden/>
               </w:rPr>
-              <w:instrText xml:space="preserve"> PAGEREF _Toc130430169 \h </w:instrText>
+              <w:instrText xml:space="preserve"> PAGEREF _Toc132314020 \h </w:instrText>
             </w:r>
             <w:r>
               <w:rPr>
@@ -1449,7 +1455,7 @@
               <w:lang w:val="en-US"/>
             </w:rPr>
           </w:pPr>
-          <w:hyperlink w:anchor="_Toc130430170" w:history="1">
+          <w:hyperlink w:anchor="_Toc132314021" w:history="1">
             <w:r>
               <w:rPr>
                 <w:rStyle w:val="Hyperlink"/>
@@ -1491,7 +1497,7 @@
                 <w:noProof/>
                 <w:webHidden/>
               </w:rPr>
-              <w:instrText xml:space="preserve"> PAGEREF _Toc130430170 \h </w:instrText>
+              <w:instrText xml:space="preserve"> PAGEREF _Toc132314021 \h </w:instrText>
             </w:r>
             <w:r>
               <w:rPr>
@@ -1535,7 +1541,7 @@
               <w:lang w:val="en-US"/>
             </w:rPr>
           </w:pPr>
-          <w:hyperlink w:anchor="_Toc130430171" w:history="1">
+          <w:hyperlink w:anchor="_Toc132314022" w:history="1">
             <w:r>
               <w:rPr>
                 <w:rStyle w:val="Hyperlink"/>
@@ -1556,7 +1562,7 @@
                 <w:rStyle w:val="Hyperlink"/>
                 <w:noProof/>
               </w:rPr>
-              <w:t>Korisnik pristupa stranici izazova</w:t>
+              <w:t>Korisnik pristupa stranici izazova preko dugmeta u home page-u.</w:t>
             </w:r>
             <w:r>
               <w:rPr>
@@ -1577,7 +1583,7 @@
                 <w:noProof/>
                 <w:webHidden/>
               </w:rPr>
-              <w:instrText xml:space="preserve"> PAGEREF _Toc130430171 \h </w:instrText>
+              <w:instrText xml:space="preserve"> PAGEREF _Toc132314022 \h </w:instrText>
             </w:r>
             <w:r>
               <w:rPr>
@@ -1621,7 +1627,7 @@
               <w:lang w:val="en-US"/>
             </w:rPr>
           </w:pPr>
-          <w:hyperlink w:anchor="_Toc130430172" w:history="1">
+          <w:hyperlink w:anchor="_Toc132314023" w:history="1">
             <w:r>
               <w:rPr>
                 <w:rStyle w:val="Hyperlink"/>
@@ -1642,7 +1648,7 @@
                 <w:rStyle w:val="Hyperlink"/>
                 <w:noProof/>
               </w:rPr>
-              <w:t>Korisnik se prijavljuje na izazov pritiskom na posebno dugme</w:t>
+              <w:t>Korisnik pregleda listu izazova i ulazi u jedan izazov pritiskom na dugme</w:t>
             </w:r>
             <w:r>
               <w:rPr>
@@ -1663,7 +1669,7 @@
                 <w:noProof/>
                 <w:webHidden/>
               </w:rPr>
-              <w:instrText xml:space="preserve"> PAGEREF _Toc130430172 \h </w:instrText>
+              <w:instrText xml:space="preserve"> PAGEREF _Toc132314023 \h </w:instrText>
             </w:r>
             <w:r>
               <w:rPr>
@@ -1707,7 +1713,7 @@
               <w:lang w:val="en-US"/>
             </w:rPr>
           </w:pPr>
-          <w:hyperlink w:anchor="_Toc130430173" w:history="1">
+          <w:hyperlink w:anchor="_Toc132314024" w:history="1">
             <w:r>
               <w:rPr>
                 <w:rStyle w:val="Hyperlink"/>
@@ -1728,7 +1734,7 @@
                 <w:rStyle w:val="Hyperlink"/>
                 <w:noProof/>
               </w:rPr>
-              <w:t>Korsnik se dodaje u učesnike izazova</w:t>
+              <w:t>Korisnik pregleda izazov</w:t>
             </w:r>
             <w:r>
               <w:rPr>
@@ -1749,7 +1755,7 @@
                 <w:noProof/>
                 <w:webHidden/>
               </w:rPr>
-              <w:instrText xml:space="preserve"> PAGEREF _Toc130430173 \h </w:instrText>
+              <w:instrText xml:space="preserve"> PAGEREF _Toc132314024 \h </w:instrText>
             </w:r>
             <w:r>
               <w:rPr>
@@ -1793,7 +1799,7 @@
               <w:lang w:val="en-US"/>
             </w:rPr>
           </w:pPr>
-          <w:hyperlink w:anchor="_Toc130430174" w:history="1">
+          <w:hyperlink w:anchor="_Toc132314025" w:history="1">
             <w:r>
               <w:rPr>
                 <w:rStyle w:val="Hyperlink"/>
@@ -1814,6 +1820,178 @@
                 <w:rStyle w:val="Hyperlink"/>
                 <w:noProof/>
               </w:rPr>
+              <w:t>Korisnik se prijavljuje na izazov pritiskom na posebno dugme</w:t>
+            </w:r>
+            <w:r>
+              <w:rPr>
+                <w:noProof/>
+                <w:webHidden/>
+              </w:rPr>
+              <w:tab/>
+            </w:r>
+            <w:r>
+              <w:rPr>
+                <w:noProof/>
+                <w:webHidden/>
+              </w:rPr>
+              <w:fldChar w:fldCharType="begin"/>
+            </w:r>
+            <w:r>
+              <w:rPr>
+                <w:noProof/>
+                <w:webHidden/>
+              </w:rPr>
+              <w:instrText xml:space="preserve"> PAGEREF _Toc132314025 \h </w:instrText>
+            </w:r>
+            <w:r>
+              <w:rPr>
+                <w:noProof/>
+                <w:webHidden/>
+              </w:rPr>
+            </w:r>
+            <w:r>
+              <w:rPr>
+                <w:noProof/>
+                <w:webHidden/>
+              </w:rPr>
+              <w:fldChar w:fldCharType="separate"/>
+            </w:r>
+            <w:r>
+              <w:rPr>
+                <w:noProof/>
+                <w:webHidden/>
+              </w:rPr>
+              <w:t>5</w:t>
+            </w:r>
+            <w:r>
+              <w:rPr>
+                <w:noProof/>
+                <w:webHidden/>
+              </w:rPr>
+              <w:fldChar w:fldCharType="end"/>
+            </w:r>
+          </w:hyperlink>
+        </w:p>
+        <w:p>
+          <w:pPr>
+            <w:pStyle w:val="TOC3"/>
+            <w:tabs>
+              <w:tab w:val="left" w:pos="1320"/>
+              <w:tab w:val="right" w:leader="dot" w:pos="9016"/>
+            </w:tabs>
+            <w:rPr>
+              <w:rFonts w:asciiTheme="minorHAnsi" w:eastAsiaTheme="minorEastAsia" w:hAnsiTheme="minorHAnsi"/>
+              <w:noProof/>
+              <w:lang w:val="en-US"/>
+            </w:rPr>
+          </w:pPr>
+          <w:hyperlink w:anchor="_Toc132314026" w:history="1">
+            <w:r>
+              <w:rPr>
+                <w:rStyle w:val="Hyperlink"/>
+                <w:noProof/>
+              </w:rPr>
+              <w:t>2.2.5</w:t>
+            </w:r>
+            <w:r>
+              <w:rPr>
+                <w:rFonts w:asciiTheme="minorHAnsi" w:eastAsiaTheme="minorEastAsia" w:hAnsiTheme="minorHAnsi"/>
+                <w:noProof/>
+                <w:lang w:val="en-US"/>
+              </w:rPr>
+              <w:tab/>
+            </w:r>
+            <w:r>
+              <w:rPr>
+                <w:rStyle w:val="Hyperlink"/>
+                <w:noProof/>
+              </w:rPr>
+              <w:t>Korsnik se dodaje u učesnike izazova</w:t>
+            </w:r>
+            <w:r>
+              <w:rPr>
+                <w:noProof/>
+                <w:webHidden/>
+              </w:rPr>
+              <w:tab/>
+            </w:r>
+            <w:r>
+              <w:rPr>
+                <w:noProof/>
+                <w:webHidden/>
+              </w:rPr>
+              <w:fldChar w:fldCharType="begin"/>
+            </w:r>
+            <w:r>
+              <w:rPr>
+                <w:noProof/>
+                <w:webHidden/>
+              </w:rPr>
+              <w:instrText xml:space="preserve"> PAGEREF _Toc132314026 \h </w:instrText>
+            </w:r>
+            <w:r>
+              <w:rPr>
+                <w:noProof/>
+                <w:webHidden/>
+              </w:rPr>
+            </w:r>
+            <w:r>
+              <w:rPr>
+                <w:noProof/>
+                <w:webHidden/>
+              </w:rPr>
+              <w:fldChar w:fldCharType="separate"/>
+            </w:r>
+            <w:r>
+              <w:rPr>
+                <w:noProof/>
+                <w:webHidden/>
+              </w:rPr>
+              <w:t>5</w:t>
+            </w:r>
+            <w:r>
+              <w:rPr>
+                <w:noProof/>
+                <w:webHidden/>
+              </w:rPr>
+              <w:fldChar w:fldCharType="end"/>
+            </w:r>
+          </w:hyperlink>
+        </w:p>
+        <w:p>
+          <w:pPr>
+            <w:pStyle w:val="TOC3"/>
+            <w:tabs>
+              <w:tab w:val="left" w:pos="1320"/>
+              <w:tab w:val="right" w:leader="dot" w:pos="9016"/>
+            </w:tabs>
+            <w:rPr>
+              <w:rFonts w:asciiTheme="minorHAnsi" w:eastAsiaTheme="minorEastAsia" w:hAnsiTheme="minorHAnsi"/>
+              <w:noProof/>
+              <w:lang w:val="en-US"/>
+            </w:rPr>
+          </w:pPr>
+          <w:hyperlink w:anchor="_Toc132314027" w:history="1">
+            <w:r>
+              <w:rPr>
+                <w:rStyle w:val="Hyperlink"/>
+                <w:noProof/>
+              </w:rPr>
+              <w:t>2.2.6</w:t>
+            </w:r>
+            <w:r>
+              <w:rPr>
+                <w:rFonts w:asciiTheme="minorHAnsi" w:eastAsiaTheme="minorEastAsia" w:hAnsiTheme="minorHAnsi"/>
+                <w:noProof/>
+                <w:lang w:val="en-US"/>
+              </w:rPr>
+              <w:tab/>
+            </w:r>
+            <w:r>
+              <w:rPr>
+                <w:rStyle w:val="Hyperlink"/>
+                <w:noProof/>
+              </w:rPr>
               <w:t>Korisnik ispunjava zahteve izazova</w:t>
             </w:r>
             <w:r>
@@ -1835,7 +2013,7 @@
                 <w:noProof/>
                 <w:webHidden/>
               </w:rPr>
-              <w:instrText xml:space="preserve"> PAGEREF _Toc130430174 \h </w:instrText>
+              <w:instrText xml:space="preserve"> PAGEREF _Toc132314027 \h </w:instrText>
             </w:r>
             <w:r>
               <w:rPr>
@@ -1879,7 +2057,7 @@
               <w:lang w:val="en-US"/>
             </w:rPr>
           </w:pPr>
-          <w:hyperlink w:anchor="_Toc130430183" w:history="1">
+          <w:hyperlink w:anchor="_Toc132314036" w:history="1">
             <w:r>
               <w:rPr>
                 <w:rStyle w:val="Hyperlink"/>
@@ -1921,7 +2099,7 @@
                 <w:noProof/>
                 <w:webHidden/>
               </w:rPr>
-              <w:instrText xml:space="preserve"> PAGEREF _Toc130430183 \h </w:instrText>
+              <w:instrText xml:space="preserve"> PAGEREF _Toc132314036 \h </w:instrText>
             </w:r>
             <w:r>
               <w:rPr>
@@ -1965,7 +2143,7 @@
               <w:lang w:val="en-US"/>
             </w:rPr>
           </w:pPr>
-          <w:hyperlink w:anchor="_Toc130430184" w:history="1">
+          <w:hyperlink w:anchor="_Toc132314037" w:history="1">
             <w:r>
               <w:rPr>
                 <w:rStyle w:val="Hyperlink"/>
@@ -2007,7 +2185,7 @@
                 <w:noProof/>
                 <w:webHidden/>
               </w:rPr>
-              <w:instrText xml:space="preserve"> PAGEREF _Toc130430184 \h </w:instrText>
+              <w:instrText xml:space="preserve"> PAGEREF _Toc132314037 \h </w:instrText>
             </w:r>
             <w:r>
               <w:rPr>
@@ -2051,7 +2229,7 @@
               <w:lang w:val="en-US"/>
             </w:rPr>
           </w:pPr>
-          <w:hyperlink w:anchor="_Toc130430185" w:history="1">
+          <w:hyperlink w:anchor="_Toc132314038" w:history="1">
             <w:r>
               <w:rPr>
                 <w:rStyle w:val="Hyperlink"/>
@@ -2093,7 +2271,7 @@
                 <w:noProof/>
                 <w:webHidden/>
               </w:rPr>
-              <w:instrText xml:space="preserve"> PAGEREF _Toc130430185 \h </w:instrText>
+              <w:instrText xml:space="preserve"> PAGEREF _Toc132314038 \h </w:instrText>
             </w:r>
             <w:r>
               <w:rPr>
@@ -2170,12 +2348,12 @@
         </w:numPr>
         <w:spacing w:line="276" w:lineRule="auto"/>
       </w:pPr>
-      <w:bookmarkStart w:id="0" w:name="_Toc130430163"/>
+      <w:bookmarkStart w:id="1" w:name="_Toc132314014"/>
       <w:r>
         <w:lastRenderedPageBreak/>
         <w:t>Uvod</w:t>
       </w:r>
-      <w:bookmarkEnd w:id="0"/>
+      <w:bookmarkEnd w:id="1"/>
     </w:p>
     <w:p>
       <w:pPr>
@@ -2186,11 +2364,11 @@
         </w:numPr>
         <w:spacing w:line="276" w:lineRule="auto"/>
       </w:pPr>
-      <w:bookmarkStart w:id="1" w:name="_Toc130430164"/>
+      <w:bookmarkStart w:id="2" w:name="_Toc132314015"/>
       <w:r>
         <w:t>Rezime</w:t>
       </w:r>
-      <w:bookmarkEnd w:id="1"/>
+      <w:bookmarkEnd w:id="2"/>
     </w:p>
     <w:p>
       <w:pPr>
@@ -2221,11 +2399,11 @@
         </w:numPr>
         <w:spacing w:line="276" w:lineRule="auto"/>
       </w:pPr>
-      <w:bookmarkStart w:id="2" w:name="_Toc130430165"/>
+      <w:bookmarkStart w:id="3" w:name="_Toc132314016"/>
       <w:r>
         <w:t>Namena dokumenta i ciljne grupe</w:t>
       </w:r>
-      <w:bookmarkEnd w:id="2"/>
+      <w:bookmarkEnd w:id="3"/>
     </w:p>
     <w:p>
       <w:pPr>
@@ -2249,11 +2427,11 @@
         </w:numPr>
         <w:spacing w:line="276" w:lineRule="auto"/>
       </w:pPr>
-      <w:bookmarkStart w:id="3" w:name="_Toc130430166"/>
+      <w:bookmarkStart w:id="4" w:name="_Toc132314017"/>
       <w:r>
         <w:t>Reference</w:t>
       </w:r>
-      <w:bookmarkEnd w:id="3"/>
+      <w:bookmarkEnd w:id="4"/>
     </w:p>
     <w:p>
       <w:pPr>
@@ -2321,11 +2499,11 @@
         </w:numPr>
         <w:spacing w:line="276" w:lineRule="auto"/>
       </w:pPr>
-      <w:bookmarkStart w:id="4" w:name="_Toc130430167"/>
+      <w:bookmarkStart w:id="5" w:name="_Toc132314018"/>
       <w:r>
         <w:t>Otvorena pitanja</w:t>
       </w:r>
-      <w:bookmarkEnd w:id="4"/>
+      <w:bookmarkEnd w:id="5"/>
     </w:p>
     <w:tbl>
       <w:tblPr>
@@ -2440,14 +2618,14 @@
         </w:numPr>
         <w:spacing w:line="276" w:lineRule="auto"/>
       </w:pPr>
-      <w:bookmarkStart w:id="5" w:name="_Toc130430168"/>
+      <w:bookmarkStart w:id="6" w:name="_Toc132314019"/>
       <w:r>
         <w:t xml:space="preserve">Scenario </w:t>
       </w:r>
       <w:r>
         <w:t>prijavljivanja na izazov</w:t>
       </w:r>
-      <w:bookmarkEnd w:id="5"/>
+      <w:bookmarkEnd w:id="6"/>
     </w:p>
     <w:p>
       <w:pPr>
@@ -2458,11 +2636,11 @@
         </w:numPr>
         <w:spacing w:line="276" w:lineRule="auto"/>
       </w:pPr>
-      <w:bookmarkStart w:id="6" w:name="_Toc130430169"/>
+      <w:bookmarkStart w:id="7" w:name="_Toc132314020"/>
       <w:r>
         <w:t>Kratak opis</w:t>
       </w:r>
-      <w:bookmarkEnd w:id="6"/>
+      <w:bookmarkEnd w:id="7"/>
     </w:p>
     <w:p>
       <w:pPr>
@@ -2495,12 +2673,12 @@
         </w:numPr>
         <w:spacing w:line="276" w:lineRule="auto"/>
       </w:pPr>
-      <w:bookmarkStart w:id="7" w:name="_Toc130430170"/>
+      <w:bookmarkStart w:id="8" w:name="_Toc132314021"/>
       <w:r>
         <w:lastRenderedPageBreak/>
         <w:t>Tok događaja</w:t>
       </w:r>
-      <w:bookmarkEnd w:id="7"/>
+      <w:bookmarkEnd w:id="8"/>
     </w:p>
     <w:p>
       <w:pPr>
@@ -2512,17 +2690,20 @@
         <w:spacing w:line="276" w:lineRule="auto"/>
         <w:ind w:left="1428"/>
       </w:pPr>
-      <w:bookmarkStart w:id="8" w:name="_Toc130430171"/>
+      <w:bookmarkStart w:id="9" w:name="_Toc132314022"/>
       <w:r>
         <w:t>Korisnik pristupa stranici izazova</w:t>
       </w:r>
-      <w:bookmarkEnd w:id="8"/>
       <w:r>
         <w:t xml:space="preserve"> </w:t>
       </w:r>
       <w:r>
-        <w:t>preko dugmeta u home page-u.</w:t>
-      </w:r>
+        <w:t>preko dugmeta u home page-u</w:t>
+      </w:r>
+      <w:r>
+        <w:t>.</w:t>
+      </w:r>
+      <w:bookmarkEnd w:id="9"/>
     </w:p>
     <w:p>
       <w:pPr>
@@ -2534,14 +2715,14 @@
         <w:spacing w:line="276" w:lineRule="auto"/>
         <w:ind w:left="1428"/>
       </w:pPr>
-      <w:bookmarkStart w:id="9" w:name="_Toc130430172"/>
-      <w:r>
-        <w:t>Korisnik se prijavljuje</w:t>
-      </w:r>
-      <w:r>
-        <w:t xml:space="preserve"> na izazov pritiskom na posebno dugme</w:t>
-      </w:r>
-      <w:bookmarkEnd w:id="9"/>
+      <w:bookmarkStart w:id="10" w:name="_Toc132314023"/>
+      <w:r>
+        <w:t>Korisnik pregleda listu izazova i</w:t>
+      </w:r>
+      <w:r>
+        <w:t xml:space="preserve"> ulazi u jedan izazov pritiskom na dugme</w:t>
+      </w:r>
+      <w:bookmarkEnd w:id="10"/>
     </w:p>
     <w:p>
       <w:pPr>
@@ -2553,14 +2734,14 @@
         <w:spacing w:line="276" w:lineRule="auto"/>
         <w:ind w:left="1428"/>
       </w:pPr>
-      <w:bookmarkStart w:id="10" w:name="_Toc130430173"/>
-      <w:r>
-        <w:t>Kors</w:t>
-      </w:r>
-      <w:r>
-        <w:t>nik se dodaje u učesnike izazova</w:t>
-      </w:r>
-      <w:bookmarkEnd w:id="10"/>
+      <w:bookmarkStart w:id="11" w:name="_Toc132314024"/>
+      <w:r>
+        <w:t>Korisnik pregleda izazov</w:t>
+      </w:r>
+      <w:bookmarkEnd w:id="11"/>
+      <w:r>
+        <w:t xml:space="preserve"> </w:t>
+      </w:r>
     </w:p>
     <w:p>
       <w:pPr>
@@ -2572,16 +2753,63 @@
         <w:spacing w:line="276" w:lineRule="auto"/>
         <w:ind w:left="1428"/>
       </w:pPr>
-      <w:bookmarkStart w:id="11" w:name="_Toc130430174"/>
+      <w:r>
+        <w:t xml:space="preserve"> </w:t>
+      </w:r>
+      <w:bookmarkStart w:id="12" w:name="_Toc132314025"/>
+      <w:r>
+        <w:t xml:space="preserve">Korisnik se </w:t>
+      </w:r>
+      <w:r>
+        <w:t>prijavljuje</w:t>
+      </w:r>
+      <w:r>
+        <w:t xml:space="preserve"> na izazov pritiskom na posebno dugme</w:t>
+      </w:r>
+      <w:bookmarkEnd w:id="12"/>
+    </w:p>
+    <w:p>
+      <w:pPr>
+        <w:pStyle w:val="Heading3"/>
+        <w:numPr>
+          <w:ilvl w:val="2"/>
+          <w:numId w:val="1"/>
+        </w:numPr>
+        <w:spacing w:line="276" w:lineRule="auto"/>
+        <w:ind w:left="1428"/>
+      </w:pPr>
+      <w:bookmarkStart w:id="13" w:name="_Toc132314026"/>
+      <w:r>
+        <w:t>Kors</w:t>
+      </w:r>
+      <w:r>
+        <w:t>nik se dodaje u učesnike izazova</w:t>
+      </w:r>
+      <w:bookmarkEnd w:id="13"/>
+    </w:p>
+    <w:p>
+      <w:pPr>
+        <w:pStyle w:val="Heading3"/>
+        <w:numPr>
+          <w:ilvl w:val="2"/>
+          <w:numId w:val="1"/>
+        </w:numPr>
+        <w:spacing w:line="276" w:lineRule="auto"/>
+        <w:ind w:left="1428"/>
+      </w:pPr>
+      <w:bookmarkStart w:id="14" w:name="_Toc132314027"/>
       <w:r>
         <w:t>Korisnik ispunjava zahteve izazova</w:t>
       </w:r>
-      <w:bookmarkEnd w:id="11"/>
+      <w:bookmarkEnd w:id="14"/>
     </w:p>
     <w:p>
       <w:pPr>
         <w:ind w:left="708"/>
       </w:pPr>
+      <w:r>
+        <w:t xml:space="preserve">Korisnik ispunjava zahteve izazova kada sve knjige iz izazova označi kao pročitane. </w:t>
+      </w:r>
       <w:r>
         <w:t>Korisnik dobija karakterističan bedž izazova koji je istaknut na njegovom profilu.</w:t>
       </w:r>
@@ -2607,10 +2835,12 @@
           <w:u w:val="single"/>
         </w:rPr>
       </w:pPr>
-      <w:bookmarkStart w:id="12" w:name="_Toc130425432"/>
-      <w:bookmarkStart w:id="13" w:name="_Toc130430175"/>
-      <w:bookmarkEnd w:id="12"/>
-      <w:bookmarkEnd w:id="13"/>
+      <w:bookmarkStart w:id="15" w:name="_Toc130425432"/>
+      <w:bookmarkStart w:id="16" w:name="_Toc130430175"/>
+      <w:bookmarkStart w:id="17" w:name="_Toc132314028"/>
+      <w:bookmarkEnd w:id="15"/>
+      <w:bookmarkEnd w:id="16"/>
+      <w:bookmarkEnd w:id="17"/>
     </w:p>
     <w:p>
       <w:pPr>
@@ -2632,10 +2862,12 @@
           <w:u w:val="single"/>
         </w:rPr>
       </w:pPr>
-      <w:bookmarkStart w:id="14" w:name="_Toc130425433"/>
-      <w:bookmarkStart w:id="15" w:name="_Toc130430176"/>
-      <w:bookmarkEnd w:id="14"/>
-      <w:bookmarkEnd w:id="15"/>
+      <w:bookmarkStart w:id="18" w:name="_Toc130425433"/>
+      <w:bookmarkStart w:id="19" w:name="_Toc130430176"/>
+      <w:bookmarkStart w:id="20" w:name="_Toc132314029"/>
+      <w:bookmarkEnd w:id="18"/>
+      <w:bookmarkEnd w:id="19"/>
+      <w:bookmarkEnd w:id="20"/>
     </w:p>
     <w:p>
       <w:pPr>
@@ -2657,10 +2889,12 @@
           <w:u w:val="single"/>
         </w:rPr>
       </w:pPr>
-      <w:bookmarkStart w:id="16" w:name="_Toc130425434"/>
-      <w:bookmarkStart w:id="17" w:name="_Toc130430177"/>
-      <w:bookmarkEnd w:id="16"/>
-      <w:bookmarkEnd w:id="17"/>
+      <w:bookmarkStart w:id="21" w:name="_Toc130425434"/>
+      <w:bookmarkStart w:id="22" w:name="_Toc130430177"/>
+      <w:bookmarkStart w:id="23" w:name="_Toc132314030"/>
+      <w:bookmarkEnd w:id="21"/>
+      <w:bookmarkEnd w:id="22"/>
+      <w:bookmarkEnd w:id="23"/>
     </w:p>
     <w:p>
       <w:pPr>
@@ -2682,10 +2916,12 @@
           <w:u w:val="single"/>
         </w:rPr>
       </w:pPr>
-      <w:bookmarkStart w:id="18" w:name="_Toc130425435"/>
-      <w:bookmarkStart w:id="19" w:name="_Toc130430178"/>
-      <w:bookmarkEnd w:id="18"/>
-      <w:bookmarkEnd w:id="19"/>
+      <w:bookmarkStart w:id="24" w:name="_Toc130425435"/>
+      <w:bookmarkStart w:id="25" w:name="_Toc130430178"/>
+      <w:bookmarkStart w:id="26" w:name="_Toc132314031"/>
+      <w:bookmarkEnd w:id="24"/>
+      <w:bookmarkEnd w:id="25"/>
+      <w:bookmarkEnd w:id="26"/>
     </w:p>
     <w:p>
       <w:pPr>
@@ -2707,10 +2943,12 @@
           <w:szCs w:val="26"/>
         </w:rPr>
       </w:pPr>
-      <w:bookmarkStart w:id="20" w:name="_Toc130425436"/>
-      <w:bookmarkStart w:id="21" w:name="_Toc130430179"/>
-      <w:bookmarkEnd w:id="20"/>
-      <w:bookmarkEnd w:id="21"/>
+      <w:bookmarkStart w:id="27" w:name="_Toc130425436"/>
+      <w:bookmarkStart w:id="28" w:name="_Toc130430179"/>
+      <w:bookmarkStart w:id="29" w:name="_Toc132314032"/>
+      <w:bookmarkEnd w:id="27"/>
+      <w:bookmarkEnd w:id="28"/>
+      <w:bookmarkEnd w:id="29"/>
     </w:p>
     <w:p>
       <w:pPr>
@@ -2732,10 +2970,12 @@
           <w:szCs w:val="26"/>
         </w:rPr>
       </w:pPr>
-      <w:bookmarkStart w:id="22" w:name="_Toc130425437"/>
-      <w:bookmarkStart w:id="23" w:name="_Toc130430180"/>
-      <w:bookmarkEnd w:id="22"/>
-      <w:bookmarkEnd w:id="23"/>
+      <w:bookmarkStart w:id="30" w:name="_Toc130425437"/>
+      <w:bookmarkStart w:id="31" w:name="_Toc130430180"/>
+      <w:bookmarkStart w:id="32" w:name="_Toc132314033"/>
+      <w:bookmarkEnd w:id="30"/>
+      <w:bookmarkEnd w:id="31"/>
+      <w:bookmarkEnd w:id="32"/>
     </w:p>
     <w:p>
       <w:pPr>
@@ -2757,10 +2997,12 @@
           <w:szCs w:val="26"/>
         </w:rPr>
       </w:pPr>
-      <w:bookmarkStart w:id="24" w:name="_Toc130425438"/>
-      <w:bookmarkStart w:id="25" w:name="_Toc130430181"/>
-      <w:bookmarkEnd w:id="24"/>
-      <w:bookmarkEnd w:id="25"/>
+      <w:bookmarkStart w:id="33" w:name="_Toc130425438"/>
+      <w:bookmarkStart w:id="34" w:name="_Toc130430181"/>
+      <w:bookmarkStart w:id="35" w:name="_Toc132314034"/>
+      <w:bookmarkEnd w:id="33"/>
+      <w:bookmarkEnd w:id="34"/>
+      <w:bookmarkEnd w:id="35"/>
     </w:p>
     <w:p>
       <w:pPr>
@@ -2782,10 +3024,12 @@
           <w:szCs w:val="26"/>
         </w:rPr>
       </w:pPr>
-      <w:bookmarkStart w:id="26" w:name="_Toc130425439"/>
-      <w:bookmarkStart w:id="27" w:name="_Toc130430182"/>
-      <w:bookmarkEnd w:id="26"/>
-      <w:bookmarkEnd w:id="27"/>
+      <w:bookmarkStart w:id="36" w:name="_Toc130425439"/>
+      <w:bookmarkStart w:id="37" w:name="_Toc130430182"/>
+      <w:bookmarkStart w:id="38" w:name="_Toc132314035"/>
+      <w:bookmarkEnd w:id="36"/>
+      <w:bookmarkEnd w:id="37"/>
+      <w:bookmarkEnd w:id="38"/>
     </w:p>
     <w:p>
       <w:pPr>
@@ -2796,11 +3040,11 @@
         </w:numPr>
         <w:spacing w:line="276" w:lineRule="auto"/>
       </w:pPr>
-      <w:bookmarkStart w:id="28" w:name="_Toc130430183"/>
+      <w:bookmarkStart w:id="39" w:name="_Toc132314036"/>
       <w:r>
         <w:t>Posebni zahtevi</w:t>
       </w:r>
-      <w:bookmarkEnd w:id="28"/>
+      <w:bookmarkEnd w:id="39"/>
     </w:p>
     <w:p>
       <w:pPr>
@@ -2811,11 +3055,11 @@
         </w:numPr>
         <w:spacing w:line="276" w:lineRule="auto"/>
       </w:pPr>
-      <w:bookmarkStart w:id="29" w:name="_Toc130430184"/>
+      <w:bookmarkStart w:id="40" w:name="_Toc132314037"/>
       <w:r>
         <w:t>Preduslovi</w:t>
       </w:r>
-      <w:bookmarkEnd w:id="29"/>
+      <w:bookmarkEnd w:id="40"/>
     </w:p>
     <w:p>
       <w:r>
@@ -2831,11 +3075,11 @@
         </w:numPr>
         <w:spacing w:line="276" w:lineRule="auto"/>
       </w:pPr>
-      <w:bookmarkStart w:id="30" w:name="_Toc130430185"/>
+      <w:bookmarkStart w:id="41" w:name="_Toc132314038"/>
       <w:r>
         <w:t>Posledice</w:t>
       </w:r>
-      <w:bookmarkEnd w:id="30"/>
+      <w:bookmarkEnd w:id="41"/>
       <w:r>
         <w:t xml:space="preserve"> </w:t>
       </w:r>
@@ -2847,8 +3091,8 @@
     </w:p>
     <w:p/>
     <w:sectPr>
-      <w:headerReference w:type="default" r:id="rId8"/>
-      <w:footerReference w:type="default" r:id="rId9"/>
+      <w:headerReference w:type="default" r:id="rId9"/>
+      <w:footerReference w:type="default" r:id="rId10"/>
       <w:pgSz w:w="11906" w:h="16838"/>
       <w:pgMar w:top="1440" w:right="1440" w:bottom="1440" w:left="1440" w:header="708" w:footer="708" w:gutter="0"/>
       <w:cols w:space="708"/>
@@ -2860,7 +3104,7 @@
 </file>
 
 <file path=word/endnotes.xml><?xml version="1.0" encoding="utf-8"?>
-<w:endnotes xmlns:wpc="http://schemas.microsoft.com/office/word/2010/wordprocessingCanvas" xmlns:cx="http://schemas.microsoft.com/office/drawing/2014/chartex" xmlns:cx1="http://schemas.microsoft.com/office/drawing/2015/9/8/chartex" xmlns:cx2="http://schemas.microsoft.com/office/drawing/2015/10/21/chartex" xmlns:cx3="http://schemas.microsoft.com/office/drawing/2016/5/9/chartex" xmlns:cx4="http://schemas.microsoft.com/office/drawing/2016/5/10/chartex" xmlns:cx5="http://schemas.microsoft.com/office/drawing/2016/5/11/chartex" xmlns:cx6="http://schemas.microsoft.com/office/drawing/2016/5/12/chartex" xmlns:cx7="http://schemas.microsoft.com/office/drawing/2016/5/13/chartex" xmlns:cx8="http://schemas.microsoft.com/office/drawing/2016/5/14/chartex" xmlns:mc="http://schemas.openxmlformats.org/markup-compatibility/2006" xmlns:aink="http://schemas.microsoft.com/office/drawing/2016/ink" xmlns:am3d="http://schemas.microsoft.com/office/drawing/2017/model3d" xmlns:o="urn:schemas-microsoft-com:office:office" xmlns:oel="http://schemas.microsoft.com/office/2019/extlst" xmlns:r="http://schemas.openxmlformats.org/officeDocument/2006/relationships" xmlns:m="http://schemas.openxmlformats.org/officeDocument/2006/math" xmlns:v="urn:schemas-microsoft-com:vml" xmlns:wp14="http://schemas.microsoft.com/office/word/2010/wordprocessingDrawing" xmlns:wp="http://schemas.openxmlformats.org/drawingml/2006/wordprocessingDrawing" xmlns:w10="urn:schemas-microsoft-com:office:word" xmlns:w="http://schemas.openxmlformats.org/wordprocessingml/2006/main" xmlns:w14="http://schemas.microsoft.com/office/word/2010/wordml" xmlns:w15="http://schemas.microsoft.com/office/word/2012/wordml" xmlns:w16cex="http://schemas.microsoft.com/office/word/2018/wordml/cex" xmlns:w16cid="http://schemas.microsoft.com/office/word/2016/wordml/cid" xmlns:w16="http://schemas.microsoft.com/office/word/2018/wordml" xmlns:w16sdtdh="http://schemas.microsoft.com/office/word/2020/wordml/sdtdatahash" xmlns:w16se="http://schemas.microsoft.com/office/word/2015/wordml/symex" xmlns:wpg="http://schemas.microsoft.com/office/word/2010/wordprocessingGroup" xmlns:wpi="http://schemas.microsoft.com/office/word/2010/wordprocessingInk" xmlns:wne="http://schemas.microsoft.com/office/word/2006/wordml" xmlns:wps="http://schemas.microsoft.com/office/word/2010/wordprocessingShape" mc:Ignorable="w14 w15 w16se w16cid w16 w16cex w16sdtdh wp14">
+<w:endnotes xmlns:wpc="http://schemas.microsoft.com/office/word/2010/wordprocessingCanvas" xmlns:mc="http://schemas.openxmlformats.org/markup-compatibility/2006" xmlns:o="urn:schemas-microsoft-com:office:office" xmlns:r="http://schemas.openxmlformats.org/officeDocument/2006/relationships" xmlns:m="http://schemas.openxmlformats.org/officeDocument/2006/math" xmlns:v="urn:schemas-microsoft-com:vml" xmlns:wp14="http://schemas.microsoft.com/office/word/2010/wordprocessingDrawing" xmlns:wp="http://schemas.openxmlformats.org/drawingml/2006/wordprocessingDrawing" xmlns:w10="urn:schemas-microsoft-com:office:word" xmlns:w="http://schemas.openxmlformats.org/wordprocessingml/2006/main" xmlns:w14="http://schemas.microsoft.com/office/word/2010/wordml" xmlns:wpg="http://schemas.microsoft.com/office/word/2010/wordprocessingGroup" xmlns:wpi="http://schemas.microsoft.com/office/word/2010/wordprocessingInk" xmlns:wne="http://schemas.microsoft.com/office/word/2006/wordml" xmlns:wps="http://schemas.microsoft.com/office/word/2010/wordprocessingShape" mc:Ignorable="w14 wp14">
   <w:endnote w:type="separator" w:id="-1">
     <w:p>
       <w:pPr>
@@ -2885,7 +3129,7 @@
 </file>
 
 <file path=word/footer1.xml><?xml version="1.0" encoding="utf-8"?>
-<w:ftr xmlns:wpc="http://schemas.microsoft.com/office/word/2010/wordprocessingCanvas" xmlns:cx="http://schemas.microsoft.com/office/drawing/2014/chartex" xmlns:cx1="http://schemas.microsoft.com/office/drawing/2015/9/8/chartex" xmlns:cx2="http://schemas.microsoft.com/office/drawing/2015/10/21/chartex" xmlns:cx3="http://schemas.microsoft.com/office/drawing/2016/5/9/chartex" xmlns:cx4="http://schemas.microsoft.com/office/drawing/2016/5/10/chartex" xmlns:cx5="http://schemas.microsoft.com/office/drawing/2016/5/11/chartex" xmlns:cx6="http://schemas.microsoft.com/office/drawing/2016/5/12/chartex" xmlns:cx7="http://schemas.microsoft.com/office/drawing/2016/5/13/chartex" xmlns:cx8="http://schemas.microsoft.com/office/drawing/2016/5/14/chartex" xmlns:mc="http://schemas.openxmlformats.org/markup-compatibility/2006" xmlns:aink="http://schemas.microsoft.com/office/drawing/2016/ink" xmlns:am3d="http://schemas.microsoft.com/office/drawing/2017/model3d" xmlns:o="urn:schemas-microsoft-com:office:office" xmlns:oel="http://schemas.microsoft.com/office/2019/extlst" xmlns:r="http://schemas.openxmlformats.org/officeDocument/2006/relationships" xmlns:m="http://schemas.openxmlformats.org/officeDocument/2006/math" xmlns:v="urn:schemas-microsoft-com:vml" xmlns:wp14="http://schemas.microsoft.com/office/word/2010/wordprocessingDrawing" xmlns:wp="http://schemas.openxmlformats.org/drawingml/2006/wordprocessingDrawing" xmlns:w10="urn:schemas-microsoft-com:office:word" xmlns:w="http://schemas.openxmlformats.org/wordprocessingml/2006/main" xmlns:w14="http://schemas.microsoft.com/office/word/2010/wordml" xmlns:w15="http://schemas.microsoft.com/office/word/2012/wordml" xmlns:w16cex="http://schemas.microsoft.com/office/word/2018/wordml/cex" xmlns:w16cid="http://schemas.microsoft.com/office/word/2016/wordml/cid" xmlns:w16="http://schemas.microsoft.com/office/word/2018/wordml" xmlns:w16sdtdh="http://schemas.microsoft.com/office/word/2020/wordml/sdtdatahash" xmlns:w16se="http://schemas.microsoft.com/office/word/2015/wordml/symex" xmlns:wpg="http://schemas.microsoft.com/office/word/2010/wordprocessingGroup" xmlns:wpi="http://schemas.microsoft.com/office/word/2010/wordprocessingInk" xmlns:wne="http://schemas.microsoft.com/office/word/2006/wordml" xmlns:wps="http://schemas.microsoft.com/office/word/2010/wordprocessingShape" mc:Ignorable="w14 w15 w16se w16cid w16 w16cex w16sdtdh wp14">
+<w:ftr xmlns:wpc="http://schemas.microsoft.com/office/word/2010/wordprocessingCanvas" xmlns:mc="http://schemas.openxmlformats.org/markup-compatibility/2006" xmlns:o="urn:schemas-microsoft-com:office:office" xmlns:r="http://schemas.openxmlformats.org/officeDocument/2006/relationships" xmlns:m="http://schemas.openxmlformats.org/officeDocument/2006/math" xmlns:v="urn:schemas-microsoft-com:vml" xmlns:wp14="http://schemas.microsoft.com/office/word/2010/wordprocessingDrawing" xmlns:wp="http://schemas.openxmlformats.org/drawingml/2006/wordprocessingDrawing" xmlns:w10="urn:schemas-microsoft-com:office:word" xmlns:w="http://schemas.openxmlformats.org/wordprocessingml/2006/main" xmlns:w14="http://schemas.microsoft.com/office/word/2010/wordml" xmlns:wpg="http://schemas.microsoft.com/office/word/2010/wordprocessingGroup" xmlns:wpi="http://schemas.microsoft.com/office/word/2010/wordprocessingInk" xmlns:wne="http://schemas.microsoft.com/office/word/2006/wordml" xmlns:wps="http://schemas.microsoft.com/office/word/2010/wordprocessingShape" mc:Ignorable="w14 wp14">
   <w:sdt>
     <w:sdtPr>
       <w:id w:val="-1774157032"/>
@@ -2917,7 +3161,7 @@
           <w:rPr>
             <w:noProof/>
           </w:rPr>
-          <w:t>4</w:t>
+          <w:t>3</w:t>
         </w:r>
         <w:r>
           <w:rPr>
@@ -2937,7 +3181,7 @@
 </file>
 
 <file path=word/footnotes.xml><?xml version="1.0" encoding="utf-8"?>
-<w:footnotes xmlns:wpc="http://schemas.microsoft.com/office/word/2010/wordprocessingCanvas" xmlns:cx="http://schemas.microsoft.com/office/drawing/2014/chartex" xmlns:cx1="http://schemas.microsoft.com/office/drawing/2015/9/8/chartex" xmlns:cx2="http://schemas.microsoft.com/office/drawing/2015/10/21/chartex" xmlns:cx3="http://schemas.microsoft.com/office/drawing/2016/5/9/chartex" xmlns:cx4="http://schemas.microsoft.com/office/drawing/2016/5/10/chartex" xmlns:cx5="http://schemas.microsoft.com/office/drawing/2016/5/11/chartex" xmlns:cx6="http://schemas.microsoft.com/office/drawing/2016/5/12/chartex" xmlns:cx7="http://schemas.microsoft.com/office/drawing/2016/5/13/chartex" xmlns:cx8="http://schemas.microsoft.com/office/drawing/2016/5/14/chartex" xmlns:mc="http://schemas.openxmlformats.org/markup-compatibility/2006" xmlns:aink="http://schemas.microsoft.com/office/drawing/2016/ink" xmlns:am3d="http://schemas.microsoft.com/office/drawing/2017/model3d" xmlns:o="urn:schemas-microsoft-com:office:office" xmlns:oel="http://schemas.microsoft.com/office/2019/extlst" xmlns:r="http://schemas.openxmlformats.org/officeDocument/2006/relationships" xmlns:m="http://schemas.openxmlformats.org/officeDocument/2006/math" xmlns:v="urn:schemas-microsoft-com:vml" xmlns:wp14="http://schemas.microsoft.com/office/word/2010/wordprocessingDrawing" xmlns:wp="http://schemas.openxmlformats.org/drawingml/2006/wordprocessingDrawing" xmlns:w10="urn:schemas-microsoft-com:office:word" xmlns:w="http://schemas.openxmlformats.org/wordprocessingml/2006/main" xmlns:w14="http://schemas.microsoft.com/office/word/2010/wordml" xmlns:w15="http://schemas.microsoft.com/office/word/2012/wordml" xmlns:w16cex="http://schemas.microsoft.com/office/word/2018/wordml/cex" xmlns:w16cid="http://schemas.microsoft.com/office/word/2016/wordml/cid" xmlns:w16="http://schemas.microsoft.com/office/word/2018/wordml" xmlns:w16sdtdh="http://schemas.microsoft.com/office/word/2020/wordml/sdtdatahash" xmlns:w16se="http://schemas.microsoft.com/office/word/2015/wordml/symex" xmlns:wpg="http://schemas.microsoft.com/office/word/2010/wordprocessingGroup" xmlns:wpi="http://schemas.microsoft.com/office/word/2010/wordprocessingInk" xmlns:wne="http://schemas.microsoft.com/office/word/2006/wordml" xmlns:wps="http://schemas.microsoft.com/office/word/2010/wordprocessingShape" mc:Ignorable="w14 w15 w16se w16cid w16 w16cex w16sdtdh wp14">
+<w:footnotes xmlns:wpc="http://schemas.microsoft.com/office/word/2010/wordprocessingCanvas" xmlns:mc="http://schemas.openxmlformats.org/markup-compatibility/2006" xmlns:o="urn:schemas-microsoft-com:office:office" xmlns:r="http://schemas.openxmlformats.org/officeDocument/2006/relationships" xmlns:m="http://schemas.openxmlformats.org/officeDocument/2006/math" xmlns:v="urn:schemas-microsoft-com:vml" xmlns:wp14="http://schemas.microsoft.com/office/word/2010/wordprocessingDrawing" xmlns:wp="http://schemas.openxmlformats.org/drawingml/2006/wordprocessingDrawing" xmlns:w10="urn:schemas-microsoft-com:office:word" xmlns:w="http://schemas.openxmlformats.org/wordprocessingml/2006/main" xmlns:w14="http://schemas.microsoft.com/office/word/2010/wordml" xmlns:wpg="http://schemas.microsoft.com/office/word/2010/wordprocessingGroup" xmlns:wpi="http://schemas.microsoft.com/office/word/2010/wordprocessingInk" xmlns:wne="http://schemas.microsoft.com/office/word/2006/wordml" xmlns:wps="http://schemas.microsoft.com/office/word/2010/wordprocessingShape" mc:Ignorable="w14 wp14">
   <w:footnote w:type="separator" w:id="-1">
     <w:p>
       <w:pPr>
@@ -2962,7 +3206,7 @@
 </file>
 
 <file path=word/header1.xml><?xml version="1.0" encoding="utf-8"?>
-<w:hdr xmlns:wpc="http://schemas.microsoft.com/office/word/2010/wordprocessingCanvas" xmlns:cx="http://schemas.microsoft.com/office/drawing/2014/chartex" xmlns:cx1="http://schemas.microsoft.com/office/drawing/2015/9/8/chartex" xmlns:cx2="http://schemas.microsoft.com/office/drawing/2015/10/21/chartex" xmlns:cx3="http://schemas.microsoft.com/office/drawing/2016/5/9/chartex" xmlns:cx4="http://schemas.microsoft.com/office/drawing/2016/5/10/chartex" xmlns:cx5="http://schemas.microsoft.com/office/drawing/2016/5/11/chartex" xmlns:cx6="http://schemas.microsoft.com/office/drawing/2016/5/12/chartex" xmlns:cx7="http://schemas.microsoft.com/office/drawing/2016/5/13/chartex" xmlns:cx8="http://schemas.microsoft.com/office/drawing/2016/5/14/chartex" xmlns:mc="http://schemas.openxmlformats.org/markup-compatibility/2006" xmlns:aink="http://schemas.microsoft.com/office/drawing/2016/ink" xmlns:am3d="http://schemas.microsoft.com/office/drawing/2017/model3d" xmlns:o="urn:schemas-microsoft-com:office:office" xmlns:oel="http://schemas.microsoft.com/office/2019/extlst" xmlns:r="http://schemas.openxmlformats.org/officeDocument/2006/relationships" xmlns:m="http://schemas.openxmlformats.org/officeDocument/2006/math" xmlns:v="urn:schemas-microsoft-com:vml" xmlns:wp14="http://schemas.microsoft.com/office/word/2010/wordprocessingDrawing" xmlns:wp="http://schemas.openxmlformats.org/drawingml/2006/wordprocessingDrawing" xmlns:w10="urn:schemas-microsoft-com:office:word" xmlns:w="http://schemas.openxmlformats.org/wordprocessingml/2006/main" xmlns:w14="http://schemas.microsoft.com/office/word/2010/wordml" xmlns:w15="http://schemas.microsoft.com/office/word/2012/wordml" xmlns:w16cex="http://schemas.microsoft.com/office/word/2018/wordml/cex" xmlns:w16cid="http://schemas.microsoft.com/office/word/2016/wordml/cid" xmlns:w16="http://schemas.microsoft.com/office/word/2018/wordml" xmlns:w16sdtdh="http://schemas.microsoft.com/office/word/2020/wordml/sdtdatahash" xmlns:w16se="http://schemas.microsoft.com/office/word/2015/wordml/symex" xmlns:wpg="http://schemas.microsoft.com/office/word/2010/wordprocessingGroup" xmlns:wpi="http://schemas.microsoft.com/office/word/2010/wordprocessingInk" xmlns:wne="http://schemas.microsoft.com/office/word/2006/wordml" xmlns:wps="http://schemas.microsoft.com/office/word/2010/wordprocessingShape" mc:Ignorable="w14 w15 w16se w16cid w16 w16cex w16sdtdh wp14">
+<w:hdr xmlns:wpc="http://schemas.microsoft.com/office/word/2010/wordprocessingCanvas" xmlns:mc="http://schemas.openxmlformats.org/markup-compatibility/2006" xmlns:o="urn:schemas-microsoft-com:office:office" xmlns:r="http://schemas.openxmlformats.org/officeDocument/2006/relationships" xmlns:m="http://schemas.openxmlformats.org/officeDocument/2006/math" xmlns:v="urn:schemas-microsoft-com:vml" xmlns:wp14="http://schemas.microsoft.com/office/word/2010/wordprocessingDrawing" xmlns:wp="http://schemas.openxmlformats.org/drawingml/2006/wordprocessingDrawing" xmlns:w10="urn:schemas-microsoft-com:office:word" xmlns:w="http://schemas.openxmlformats.org/wordprocessingml/2006/main" xmlns:w14="http://schemas.microsoft.com/office/word/2010/wordml" xmlns:wpg="http://schemas.microsoft.com/office/word/2010/wordprocessingGroup" xmlns:wpi="http://schemas.microsoft.com/office/word/2010/wordprocessingInk" xmlns:wne="http://schemas.microsoft.com/office/word/2006/wordml" xmlns:wps="http://schemas.microsoft.com/office/word/2010/wordprocessingShape" mc:Ignorable="w14 wp14">
   <w:p>
     <w:pPr>
       <w:pStyle w:val="Header"/>
@@ -3004,8 +3248,8 @@
 </file>
 
 <file path=word/numbering.xml><?xml version="1.0" encoding="utf-8"?>
-<w:numbering xmlns:wpc="http://schemas.microsoft.com/office/word/2010/wordprocessingCanvas" xmlns:cx="http://schemas.microsoft.com/office/drawing/2014/chartex" xmlns:cx1="http://schemas.microsoft.com/office/drawing/2015/9/8/chartex" xmlns:cx2="http://schemas.microsoft.com/office/drawing/2015/10/21/chartex" xmlns:cx3="http://schemas.microsoft.com/office/drawing/2016/5/9/chartex" xmlns:cx4="http://schemas.microsoft.com/office/drawing/2016/5/10/chartex" xmlns:cx5="http://schemas.microsoft.com/office/drawing/2016/5/11/chartex" xmlns:cx6="http://schemas.microsoft.com/office/drawing/2016/5/12/chartex" xmlns:cx7="http://schemas.microsoft.com/office/drawing/2016/5/13/chartex" xmlns:cx8="http://schemas.microsoft.com/office/drawing/2016/5/14/chartex" xmlns:mc="http://schemas.openxmlformats.org/markup-compatibility/2006" xmlns:aink="http://schemas.microsoft.com/office/drawing/2016/ink" xmlns:am3d="http://schemas.microsoft.com/office/drawing/2017/model3d" xmlns:o="urn:schemas-microsoft-com:office:office" xmlns:oel="http://schemas.microsoft.com/office/2019/extlst" xmlns:r="http://schemas.openxmlformats.org/officeDocument/2006/relationships" xmlns:m="http://schemas.openxmlformats.org/officeDocument/2006/math" xmlns:v="urn:schemas-microsoft-com:vml" xmlns:wp14="http://schemas.microsoft.com/office/word/2010/wordprocessingDrawing" xmlns:wp="http://schemas.openxmlformats.org/drawingml/2006/wordprocessingDrawing" xmlns:w10="urn:schemas-microsoft-com:office:word" xmlns:w="http://schemas.openxmlformats.org/wordprocessingml/2006/main" xmlns:w14="http://schemas.microsoft.com/office/word/2010/wordml" xmlns:w15="http://schemas.microsoft.com/office/word/2012/wordml" xmlns:w16cex="http://schemas.microsoft.com/office/word/2018/wordml/cex" xmlns:w16cid="http://schemas.microsoft.com/office/word/2016/wordml/cid" xmlns:w16="http://schemas.microsoft.com/office/word/2018/wordml" xmlns:w16sdtdh="http://schemas.microsoft.com/office/word/2020/wordml/sdtdatahash" xmlns:w16se="http://schemas.microsoft.com/office/word/2015/wordml/symex" xmlns:wpg="http://schemas.microsoft.com/office/word/2010/wordprocessingGroup" xmlns:wpi="http://schemas.microsoft.com/office/word/2010/wordprocessingInk" xmlns:wne="http://schemas.microsoft.com/office/word/2006/wordml" xmlns:wps="http://schemas.microsoft.com/office/word/2010/wordprocessingShape" mc:Ignorable="w14 w15 w16se w16cid w16 w16cex w16sdtdh wp14">
-  <w:abstractNum w:abstractNumId="0" w15:restartNumberingAfterBreak="0">
+<w:numbering xmlns:wpc="http://schemas.microsoft.com/office/word/2010/wordprocessingCanvas" xmlns:mc="http://schemas.openxmlformats.org/markup-compatibility/2006" xmlns:o="urn:schemas-microsoft-com:office:office" xmlns:r="http://schemas.openxmlformats.org/officeDocument/2006/relationships" xmlns:m="http://schemas.openxmlformats.org/officeDocument/2006/math" xmlns:v="urn:schemas-microsoft-com:vml" xmlns:wp14="http://schemas.microsoft.com/office/word/2010/wordprocessingDrawing" xmlns:wp="http://schemas.openxmlformats.org/drawingml/2006/wordprocessingDrawing" xmlns:w10="urn:schemas-microsoft-com:office:word" xmlns:w="http://schemas.openxmlformats.org/wordprocessingml/2006/main" xmlns:w14="http://schemas.microsoft.com/office/word/2010/wordml" xmlns:wpg="http://schemas.microsoft.com/office/word/2010/wordprocessingGroup" xmlns:wpi="http://schemas.microsoft.com/office/word/2010/wordprocessingInk" xmlns:wne="http://schemas.microsoft.com/office/word/2006/wordml" xmlns:wps="http://schemas.microsoft.com/office/word/2010/wordprocessingShape" mc:Ignorable="w14 wp14">
+  <w:abstractNum w:abstractNumId="0">
     <w:nsid w:val="15DF36C1"/>
     <w:multiLevelType w:val="multilevel"/>
     <w:tmpl w:val="6F48BBB4"/>
@@ -3122,7 +3366,7 @@
       </w:rPr>
     </w:lvl>
   </w:abstractNum>
-  <w:abstractNum w:abstractNumId="1" w15:restartNumberingAfterBreak="0">
+  <w:abstractNum w:abstractNumId="1">
     <w:nsid w:val="24B26B93"/>
     <w:multiLevelType w:val="hybridMultilevel"/>
     <w:tmpl w:val="8D3A5966"/>
@@ -3211,7 +3455,7 @@
       </w:pPr>
     </w:lvl>
   </w:abstractNum>
-  <w:abstractNum w:abstractNumId="2" w15:restartNumberingAfterBreak="0">
+  <w:abstractNum w:abstractNumId="2">
     <w:nsid w:val="2AAE22DC"/>
     <w:multiLevelType w:val="hybridMultilevel"/>
     <w:tmpl w:val="09845458"/>
@@ -3324,7 +3568,7 @@
       </w:rPr>
     </w:lvl>
   </w:abstractNum>
-  <w:abstractNum w:abstractNumId="3" w15:restartNumberingAfterBreak="0">
+  <w:abstractNum w:abstractNumId="3">
     <w:nsid w:val="2C230956"/>
     <w:multiLevelType w:val="hybridMultilevel"/>
     <w:tmpl w:val="BC78EBD0"/>
@@ -3437,7 +3681,7 @@
       </w:rPr>
     </w:lvl>
   </w:abstractNum>
-  <w:abstractNum w:abstractNumId="4" w15:restartNumberingAfterBreak="0">
+  <w:abstractNum w:abstractNumId="4">
     <w:nsid w:val="315C41C5"/>
     <w:multiLevelType w:val="hybridMultilevel"/>
     <w:tmpl w:val="CD3CF02E"/>
@@ -3526,7 +3770,7 @@
       </w:pPr>
     </w:lvl>
   </w:abstractNum>
-  <w:abstractNum w:abstractNumId="5" w15:restartNumberingAfterBreak="0">
+  <w:abstractNum w:abstractNumId="5">
     <w:nsid w:val="323558B4"/>
     <w:multiLevelType w:val="multilevel"/>
     <w:tmpl w:val="154A2E6A"/>
@@ -3643,7 +3887,7 @@
       </w:rPr>
     </w:lvl>
   </w:abstractNum>
-  <w:abstractNum w:abstractNumId="6" w15:restartNumberingAfterBreak="0">
+  <w:abstractNum w:abstractNumId="6">
     <w:nsid w:val="38072432"/>
     <w:multiLevelType w:val="multilevel"/>
     <w:tmpl w:val="108896D8"/>
@@ -3763,7 +4007,7 @@
       </w:rPr>
     </w:lvl>
   </w:abstractNum>
-  <w:abstractNum w:abstractNumId="7" w15:restartNumberingAfterBreak="0">
+  <w:abstractNum w:abstractNumId="7">
     <w:nsid w:val="412B48F8"/>
     <w:multiLevelType w:val="hybridMultilevel"/>
     <w:tmpl w:val="2B30492A"/>
@@ -3876,7 +4120,7 @@
       </w:rPr>
     </w:lvl>
   </w:abstractNum>
-  <w:abstractNum w:abstractNumId="8" w15:restartNumberingAfterBreak="0">
+  <w:abstractNum w:abstractNumId="8">
     <w:nsid w:val="4CA63C0C"/>
     <w:multiLevelType w:val="multilevel"/>
     <w:tmpl w:val="C4AA6002"/>
@@ -3996,7 +4240,7 @@
       </w:rPr>
     </w:lvl>
   </w:abstractNum>
-  <w:abstractNum w:abstractNumId="9" w15:restartNumberingAfterBreak="0">
+  <w:abstractNum w:abstractNumId="9">
     <w:nsid w:val="63AA4F4B"/>
     <w:multiLevelType w:val="multilevel"/>
     <w:tmpl w:val="154A2E6A"/>
@@ -4113,7 +4357,7 @@
       </w:rPr>
     </w:lvl>
   </w:abstractNum>
-  <w:abstractNum w:abstractNumId="10" w15:restartNumberingAfterBreak="0">
+  <w:abstractNum w:abstractNumId="10">
     <w:nsid w:val="77460859"/>
     <w:multiLevelType w:val="multilevel"/>
     <w:tmpl w:val="D664444A"/>
@@ -4230,44 +4474,44 @@
       </w:rPr>
     </w:lvl>
   </w:abstractNum>
-  <w:num w:numId="1" w16cid:durableId="1517815622">
+  <w:num w:numId="1">
     <w:abstractNumId w:val="5"/>
   </w:num>
-  <w:num w:numId="2" w16cid:durableId="147209339">
+  <w:num w:numId="2">
     <w:abstractNumId w:val="4"/>
   </w:num>
-  <w:num w:numId="3" w16cid:durableId="163279852">
+  <w:num w:numId="3">
     <w:abstractNumId w:val="3"/>
   </w:num>
-  <w:num w:numId="4" w16cid:durableId="1510604905">
+  <w:num w:numId="4">
     <w:abstractNumId w:val="7"/>
   </w:num>
-  <w:num w:numId="5" w16cid:durableId="2015911069">
+  <w:num w:numId="5">
     <w:abstractNumId w:val="1"/>
   </w:num>
-  <w:num w:numId="6" w16cid:durableId="1021474454">
+  <w:num w:numId="6">
     <w:abstractNumId w:val="2"/>
   </w:num>
-  <w:num w:numId="7" w16cid:durableId="1713262511">
+  <w:num w:numId="7">
     <w:abstractNumId w:val="10"/>
   </w:num>
-  <w:num w:numId="8" w16cid:durableId="2131431449">
+  <w:num w:numId="8">
     <w:abstractNumId w:val="8"/>
   </w:num>
-  <w:num w:numId="9" w16cid:durableId="155463374">
+  <w:num w:numId="9">
     <w:abstractNumId w:val="9"/>
   </w:num>
-  <w:num w:numId="10" w16cid:durableId="1946959064">
+  <w:num w:numId="10">
     <w:abstractNumId w:val="0"/>
   </w:num>
-  <w:num w:numId="11" w16cid:durableId="1939439591">
+  <w:num w:numId="11">
     <w:abstractNumId w:val="6"/>
   </w:num>
 </w:numbering>
 </file>
 
 <file path=word/styles.xml><?xml version="1.0" encoding="utf-8"?>
-<w:styles xmlns:mc="http://schemas.openxmlformats.org/markup-compatibility/2006" xmlns:r="http://schemas.openxmlformats.org/officeDocument/2006/relationships" xmlns:w="http://schemas.openxmlformats.org/wordprocessingml/2006/main" xmlns:w14="http://schemas.microsoft.com/office/word/2010/wordml" xmlns:w15="http://schemas.microsoft.com/office/word/2012/wordml" xmlns:w16cex="http://schemas.microsoft.com/office/word/2018/wordml/cex" xmlns:w16cid="http://schemas.microsoft.com/office/word/2016/wordml/cid" xmlns:w16="http://schemas.microsoft.com/office/word/2018/wordml" xmlns:w16sdtdh="http://schemas.microsoft.com/office/word/2020/wordml/sdtdatahash" xmlns:w16se="http://schemas.microsoft.com/office/word/2015/wordml/symex" mc:Ignorable="w14 w15 w16se w16cid w16 w16cex w16sdtdh">
+<w:styles xmlns:mc="http://schemas.openxmlformats.org/markup-compatibility/2006" xmlns:r="http://schemas.openxmlformats.org/officeDocument/2006/relationships" xmlns:w="http://schemas.openxmlformats.org/wordprocessingml/2006/main" xmlns:w14="http://schemas.microsoft.com/office/word/2010/wordml" mc:Ignorable="w14">
   <w:docDefaults>
     <w:rPrDefault>
       <w:rPr>
@@ -4283,383 +4527,144 @@
       </w:pPr>
     </w:pPrDefault>
   </w:docDefaults>
-  <w:latentStyles w:defLockedState="0" w:defUIPriority="99" w:defSemiHidden="0" w:defUnhideWhenUsed="0" w:defQFormat="0" w:count="376">
-    <w:lsdException w:name="Normal" w:uiPriority="0" w:qFormat="1"/>
-    <w:lsdException w:name="heading 1" w:uiPriority="9" w:qFormat="1"/>
-    <w:lsdException w:name="heading 2" w:semiHidden="1" w:uiPriority="9" w:unhideWhenUsed="1" w:qFormat="1"/>
-    <w:lsdException w:name="heading 3" w:semiHidden="1" w:uiPriority="9" w:unhideWhenUsed="1" w:qFormat="1"/>
-    <w:lsdException w:name="heading 4" w:semiHidden="1" w:uiPriority="9" w:unhideWhenUsed="1" w:qFormat="1"/>
-    <w:lsdException w:name="heading 5" w:semiHidden="1" w:uiPriority="9" w:unhideWhenUsed="1" w:qFormat="1"/>
-    <w:lsdException w:name="heading 6" w:semiHidden="1" w:uiPriority="9" w:unhideWhenUsed="1" w:qFormat="1"/>
-    <w:lsdException w:name="heading 7" w:semiHidden="1" w:uiPriority="9" w:unhideWhenUsed="1" w:qFormat="1"/>
-    <w:lsdException w:name="heading 8" w:semiHidden="1" w:uiPriority="9" w:unhideWhenUsed="1" w:qFormat="1"/>
-    <w:lsdException w:name="heading 9" w:semiHidden="1" w:uiPriority="9" w:unhideWhenUsed="1" w:qFormat="1"/>
-    <w:lsdException w:name="index 1" w:semiHidden="1" w:unhideWhenUsed="1"/>
-    <w:lsdException w:name="index 2" w:semiHidden="1" w:unhideWhenUsed="1"/>
-    <w:lsdException w:name="index 3" w:semiHidden="1" w:unhideWhenUsed="1"/>
-    <w:lsdException w:name="index 4" w:semiHidden="1" w:unhideWhenUsed="1"/>
-    <w:lsdException w:name="index 5" w:semiHidden="1" w:unhideWhenUsed="1"/>
-    <w:lsdException w:name="index 6" w:semiHidden="1" w:unhideWhenUsed="1"/>
-    <w:lsdException w:name="index 7" w:semiHidden="1" w:unhideWhenUsed="1"/>
-    <w:lsdException w:name="index 8" w:semiHidden="1" w:unhideWhenUsed="1"/>
-    <w:lsdException w:name="index 9" w:semiHidden="1" w:unhideWhenUsed="1"/>
-    <w:lsdException w:name="toc 1" w:semiHidden="1" w:uiPriority="39" w:unhideWhenUsed="1"/>
-    <w:lsdException w:name="toc 2" w:semiHidden="1" w:uiPriority="39" w:unhideWhenUsed="1"/>
-    <w:lsdException w:name="toc 3" w:semiHidden="1" w:uiPriority="39" w:unhideWhenUsed="1"/>
-    <w:lsdException w:name="toc 4" w:semiHidden="1" w:uiPriority="39" w:unhideWhenUsed="1"/>
-    <w:lsdException w:name="toc 5" w:semiHidden="1" w:uiPriority="39" w:unhideWhenUsed="1"/>
-    <w:lsdException w:name="toc 6" w:semiHidden="1" w:uiPriority="39" w:unhideWhenUsed="1"/>
-    <w:lsdException w:name="toc 7" w:semiHidden="1" w:uiPriority="39" w:unhideWhenUsed="1"/>
-    <w:lsdException w:name="toc 8" w:semiHidden="1" w:uiPriority="39" w:unhideWhenUsed="1"/>
-    <w:lsdException w:name="toc 9" w:semiHidden="1" w:uiPriority="39" w:unhideWhenUsed="1"/>
-    <w:lsdException w:name="Normal Indent" w:semiHidden="1" w:unhideWhenUsed="1"/>
-    <w:lsdException w:name="footnote text" w:semiHidden="1" w:unhideWhenUsed="1"/>
-    <w:lsdException w:name="annotation text" w:semiHidden="1" w:unhideWhenUsed="1"/>
-    <w:lsdException w:name="header" w:semiHidden="1" w:unhideWhenUsed="1"/>
-    <w:lsdException w:name="footer" w:semiHidden="1" w:unhideWhenUsed="1"/>
-    <w:lsdException w:name="index heading" w:semiHidden="1" w:unhideWhenUsed="1"/>
-    <w:lsdException w:name="caption" w:semiHidden="1" w:uiPriority="35" w:unhideWhenUsed="1" w:qFormat="1"/>
-    <w:lsdException w:name="table of figures" w:semiHidden="1" w:unhideWhenUsed="1"/>
-    <w:lsdException w:name="envelope address" w:semiHidden="1" w:unhideWhenUsed="1"/>
-    <w:lsdException w:name="envelope return" w:semiHidden="1" w:unhideWhenUsed="1"/>
-    <w:lsdException w:name="footnote reference" w:semiHidden="1" w:unhideWhenUsed="1"/>
-    <w:lsdException w:name="annotation reference" w:semiHidden="1" w:unhideWhenUsed="1"/>
-    <w:lsdException w:name="line number" w:semiHidden="1" w:unhideWhenUsed="1"/>
-    <w:lsdException w:name="page number" w:semiHidden="1" w:unhideWhenUsed="1"/>
-    <w:lsdException w:name="endnote reference" w:semiHidden="1" w:unhideWhenUsed="1"/>
-    <w:lsdException w:name="endnote text" w:semiHidden="1" w:unhideWhenUsed="1"/>
-    <w:lsdException w:name="table of authorities" w:semiHidden="1" w:unhideWhenUsed="1"/>
-    <w:lsdException w:name="macro" w:semiHidden="1" w:unhideWhenUsed="1"/>
-    <w:lsdException w:name="toa heading" w:semiHidden="1" w:unhideWhenUsed="1"/>
-    <w:lsdException w:name="List" w:semiHidden="1" w:unhideWhenUsed="1"/>
-    <w:lsdException w:name="List Bullet" w:semiHidden="1" w:unhideWhenUsed="1"/>
-    <w:lsdException w:name="List Number" w:semiHidden="1" w:unhideWhenUsed="1"/>
-    <w:lsdException w:name="List 2" w:semiHidden="1" w:unhideWhenUsed="1"/>
-    <w:lsdException w:name="List 3" w:semiHidden="1" w:unhideWhenUsed="1"/>
-    <w:lsdException w:name="List 4" w:semiHidden="1" w:unhideWhenUsed="1"/>
-    <w:lsdException w:name="List 5" w:semiHidden="1" w:unhideWhenUsed="1"/>
-    <w:lsdException w:name="List Bullet 2" w:semiHidden="1" w:unhideWhenUsed="1"/>
-    <w:lsdException w:name="List Bullet 3" w:semiHidden="1" w:unhideWhenUsed="1"/>
-    <w:lsdException w:name="List Bullet 4" w:semiHidden="1" w:unhideWhenUsed="1"/>
-    <w:lsdException w:name="List Bullet 5" w:semiHidden="1" w:unhideWhenUsed="1"/>
-    <w:lsdException w:name="List Number 2" w:semiHidden="1" w:unhideWhenUsed="1"/>
-    <w:lsdException w:name="List Number 3" w:semiHidden="1" w:unhideWhenUsed="1"/>
-    <w:lsdException w:name="List Number 4" w:semiHidden="1" w:unhideWhenUsed="1"/>
-    <w:lsdException w:name="List Number 5" w:semiHidden="1" w:unhideWhenUsed="1"/>
-    <w:lsdException w:name="Title" w:uiPriority="10" w:qFormat="1"/>
-    <w:lsdException w:name="Closing" w:semiHidden="1" w:unhideWhenUsed="1"/>
-    <w:lsdException w:name="Signature" w:semiHidden="1" w:unhideWhenUsed="1"/>
-    <w:lsdException w:name="Default Paragraph Font" w:semiHidden="1" w:uiPriority="1" w:unhideWhenUsed="1"/>
-    <w:lsdException w:name="Body Text" w:semiHidden="1" w:unhideWhenUsed="1"/>
-    <w:lsdException w:name="Body Text Indent" w:semiHidden="1" w:unhideWhenUsed="1"/>
-    <w:lsdException w:name="List Continue" w:semiHidden="1" w:unhideWhenUsed="1"/>
-    <w:lsdException w:name="List Continue 2" w:semiHidden="1" w:unhideWhenUsed="1"/>
-    <w:lsdException w:name="List Continue 3" w:semiHidden="1" w:unhideWhenUsed="1"/>
-    <w:lsdException w:name="List Continue 4" w:semiHidden="1" w:unhideWhenUsed="1"/>
-    <w:lsdException w:name="List Continue 5" w:semiHidden="1" w:unhideWhenUsed="1"/>
-    <w:lsdException w:name="Message Header" w:semiHidden="1" w:unhideWhenUsed="1"/>
-    <w:lsdException w:name="Subtitle" w:uiPriority="11" w:qFormat="1"/>
-    <w:lsdException w:name="Salutation" w:semiHidden="1" w:unhideWhenUsed="1"/>
-    <w:lsdException w:name="Date" w:semiHidden="1" w:unhideWhenUsed="1"/>
-    <w:lsdException w:name="Body Text First Indent" w:semiHidden="1" w:unhideWhenUsed="1"/>
-    <w:lsdException w:name="Body Text First Indent 2" w:semiHidden="1" w:unhideWhenUsed="1"/>
-    <w:lsdException w:name="Note Heading" w:semiHidden="1" w:unhideWhenUsed="1"/>
-    <w:lsdException w:name="Body Text 2" w:semiHidden="1" w:unhideWhenUsed="1"/>
-    <w:lsdException w:name="Body Text 3" w:semiHidden="1" w:unhideWhenUsed="1"/>
-    <w:lsdException w:name="Body Text Indent 2" w:semiHidden="1" w:unhideWhenUsed="1"/>
-    <w:lsdException w:name="Body Text Indent 3" w:semiHidden="1" w:unhideWhenUsed="1"/>
-    <w:lsdException w:name="Block Text" w:semiHidden="1" w:unhideWhenUsed="1"/>
-    <w:lsdException w:name="Hyperlink" w:semiHidden="1" w:unhideWhenUsed="1"/>
-    <w:lsdException w:name="FollowedHyperlink" w:semiHidden="1" w:unhideWhenUsed="1"/>
-    <w:lsdException w:name="Strong" w:uiPriority="22" w:qFormat="1"/>
-    <w:lsdException w:name="Emphasis" w:uiPriority="20" w:qFormat="1"/>
-    <w:lsdException w:name="Document Map" w:semiHidden="1" w:unhideWhenUsed="1"/>
-    <w:lsdException w:name="Plain Text" w:semiHidden="1" w:unhideWhenUsed="1"/>
-    <w:lsdException w:name="E-mail Signature" w:semiHidden="1" w:unhideWhenUsed="1"/>
-    <w:lsdException w:name="HTML Top of Form" w:semiHidden="1" w:unhideWhenUsed="1"/>
-    <w:lsdException w:name="HTML Bottom of Form" w:semiHidden="1" w:unhideWhenUsed="1"/>
-    <w:lsdException w:name="Normal (Web)" w:semiHidden="1" w:unhideWhenUsed="1"/>
-    <w:lsdException w:name="HTML Acronym" w:semiHidden="1" w:unhideWhenUsed="1"/>
-    <w:lsdException w:name="HTML Address" w:semiHidden="1" w:unhideWhenUsed="1"/>
-    <w:lsdException w:name="HTML Cite" w:semiHidden="1" w:unhideWhenUsed="1"/>
-    <w:lsdException w:name="HTML Code" w:semiHidden="1" w:unhideWhenUsed="1"/>
-    <w:lsdException w:name="HTML Definition" w:semiHidden="1" w:unhideWhenUsed="1"/>
-    <w:lsdException w:name="HTML Keyboard" w:semiHidden="1" w:unhideWhenUsed="1"/>
-    <w:lsdException w:name="HTML Preformatted" w:semiHidden="1" w:unhideWhenUsed="1"/>
-    <w:lsdException w:name="HTML Sample" w:semiHidden="1" w:unhideWhenUsed="1"/>
-    <w:lsdException w:name="HTML Typewriter" w:semiHidden="1" w:unhideWhenUsed="1"/>
-    <w:lsdException w:name="HTML Variable" w:semiHidden="1" w:unhideWhenUsed="1"/>
-    <w:lsdException w:name="Normal Table" w:semiHidden="1" w:unhideWhenUsed="1"/>
-    <w:lsdException w:name="annotation subject" w:semiHidden="1" w:unhideWhenUsed="1"/>
-    <w:lsdException w:name="No List" w:semiHidden="1" w:unhideWhenUsed="1"/>
-    <w:lsdException w:name="Outline List 1" w:semiHidden="1" w:unhideWhenUsed="1"/>
-    <w:lsdException w:name="Outline List 2" w:semiHidden="1" w:unhideWhenUsed="1"/>
-    <w:lsdException w:name="Outline List 3" w:semiHidden="1" w:unhideWhenUsed="1"/>
-    <w:lsdException w:name="Table Simple 1" w:semiHidden="1" w:unhideWhenUsed="1"/>
-    <w:lsdException w:name="Table Simple 2" w:semiHidden="1" w:unhideWhenUsed="1"/>
-    <w:lsdException w:name="Table Simple 3" w:semiHidden="1" w:unhideWhenUsed="1"/>
-    <w:lsdException w:name="Table Classic 1" w:semiHidden="1" w:unhideWhenUsed="1"/>
-    <w:lsdException w:name="Table Classic 2" w:semiHidden="1" w:unhideWhenUsed="1"/>
-    <w:lsdException w:name="Table Classic 3" w:semiHidden="1" w:unhideWhenUsed="1"/>
-    <w:lsdException w:name="Table Classic 4" w:semiHidden="1" w:unhideWhenUsed="1"/>
-    <w:lsdException w:name="Table Colorful 1" w:semiHidden="1" w:unhideWhenUsed="1"/>
-    <w:lsdException w:name="Table Colorful 2" w:semiHidden="1" w:unhideWhenUsed="1"/>
-    <w:lsdException w:name="Table Colorful 3" w:semiHidden="1" w:unhideWhenUsed="1"/>
-    <w:lsdException w:name="Table Columns 1" w:semiHidden="1" w:unhideWhenUsed="1"/>
-    <w:lsdException w:name="Table Columns 2" w:semiHidden="1" w:unhideWhenUsed="1"/>
-    <w:lsdException w:name="Table Columns 3" w:semiHidden="1" w:unhideWhenUsed="1"/>
-    <w:lsdException w:name="Table Columns 4" w:semiHidden="1" w:unhideWhenUsed="1"/>
-    <w:lsdException w:name="Table Columns 5" w:semiHidden="1" w:unhideWhenUsed="1"/>
-    <w:lsdException w:name="Table Grid 1" w:semiHidden="1" w:unhideWhenUsed="1"/>
-    <w:lsdException w:name="Table Grid 2" w:semiHidden="1" w:unhideWhenUsed="1"/>
-    <w:lsdException w:name="Table Grid 3" w:semiHidden="1" w:unhideWhenUsed="1"/>
-    <w:lsdException w:name="Table Grid 4" w:semiHidden="1" w:unhideWhenUsed="1"/>
-    <w:lsdException w:name="Table Grid 5" w:semiHidden="1" w:unhideWhenUsed="1"/>
-    <w:lsdException w:name="Table Grid 6" w:semiHidden="1" w:unhideWhenUsed="1"/>
-    <w:lsdException w:name="Table Grid 7" w:semiHidden="1" w:unhideWhenUsed="1"/>
-    <w:lsdException w:name="Table Grid 8" w:semiHidden="1" w:unhideWhenUsed="1"/>
-    <w:lsdException w:name="Table List 1" w:semiHidden="1" w:unhideWhenUsed="1"/>
-    <w:lsdException w:name="Table List 2" w:semiHidden="1" w:unhideWhenUsed="1"/>
-    <w:lsdException w:name="Table List 3" w:semiHidden="1" w:unhideWhenUsed="1"/>
-    <w:lsdException w:name="Table List 4" w:semiHidden="1" w:unhideWhenUsed="1"/>
-    <w:lsdException w:name="Table List 5" w:semiHidden="1" w:unhideWhenUsed="1"/>
-    <w:lsdException w:name="Table List 6" w:semiHidden="1" w:unhideWhenUsed="1"/>
-    <w:lsdException w:name="Table List 7" w:semiHidden="1" w:unhideWhenUsed="1"/>
-    <w:lsdException w:name="Table List 8" w:semiHidden="1" w:unhideWhenUsed="1"/>
-    <w:lsdException w:name="Table 3D effects 1" w:semiHidden="1" w:unhideWhenUsed="1"/>
-    <w:lsdException w:name="Table 3D effects 2" w:semiHidden="1" w:unhideWhenUsed="1"/>
-    <w:lsdException w:name="Table 3D effects 3" w:semiHidden="1" w:unhideWhenUsed="1"/>
-    <w:lsdException w:name="Table Contemporary" w:semiHidden="1" w:unhideWhenUsed="1"/>
-    <w:lsdException w:name="Table Elegant" w:semiHidden="1" w:unhideWhenUsed="1"/>
-    <w:lsdException w:name="Table Professional" w:semiHidden="1" w:unhideWhenUsed="1"/>
-    <w:lsdException w:name="Table Subtle 1" w:semiHidden="1" w:unhideWhenUsed="1"/>
-    <w:lsdException w:name="Table Subtle 2" w:semiHidden="1" w:unhideWhenUsed="1"/>
-    <w:lsdException w:name="Table Web 1" w:semiHidden="1" w:unhideWhenUsed="1"/>
-    <w:lsdException w:name="Table Web 2" w:semiHidden="1" w:unhideWhenUsed="1"/>
-    <w:lsdException w:name="Table Web 3" w:semiHidden="1" w:unhideWhenUsed="1"/>
-    <w:lsdException w:name="Balloon Text" w:semiHidden="1" w:unhideWhenUsed="1"/>
-    <w:lsdException w:name="Table Grid" w:semiHidden="1" w:uiPriority="39" w:unhideWhenUsed="1"/>
-    <w:lsdException w:name="Table Theme" w:semiHidden="1" w:unhideWhenUsed="1"/>
-    <w:lsdException w:name="Placeholder Text" w:semiHidden="1"/>
-    <w:lsdException w:name="No Spacing" w:uiPriority="1" w:qFormat="1"/>
-    <w:lsdException w:name="Light Shading" w:uiPriority="60"/>
-    <w:lsdException w:name="Light List" w:uiPriority="61"/>
-    <w:lsdException w:name="Light Grid" w:uiPriority="62"/>
-    <w:lsdException w:name="Medium Shading 1" w:uiPriority="63"/>
-    <w:lsdException w:name="Medium Shading 2" w:uiPriority="64"/>
-    <w:lsdException w:name="Medium List 1" w:uiPriority="65"/>
-    <w:lsdException w:name="Medium List 2" w:uiPriority="66"/>
-    <w:lsdException w:name="Medium Grid 1" w:uiPriority="67"/>
-    <w:lsdException w:name="Medium Grid 2" w:uiPriority="68"/>
-    <w:lsdException w:name="Medium Grid 3" w:uiPriority="69"/>
-    <w:lsdException w:name="Dark List" w:uiPriority="70"/>
-    <w:lsdException w:name="Colorful Shading" w:uiPriority="71"/>
-    <w:lsdException w:name="Colorful List" w:uiPriority="72"/>
-    <w:lsdException w:name="Colorful Grid" w:uiPriority="73"/>
-    <w:lsdException w:name="Light Shading Accent 1" w:uiPriority="60"/>
-    <w:lsdException w:name="Light List Accent 1" w:uiPriority="61"/>
-    <w:lsdException w:name="Light Grid Accent 1" w:uiPriority="62"/>
-    <w:lsdException w:name="Medium Shading 1 Accent 1" w:uiPriority="63"/>
-    <w:lsdException w:name="Medium Shading 2 Accent 1" w:uiPriority="64"/>
-    <w:lsdException w:name="Medium List 1 Accent 1" w:uiPriority="65"/>
-    <w:lsdException w:name="Revision" w:semiHidden="1"/>
-    <w:lsdException w:name="List Paragraph" w:uiPriority="34" w:qFormat="1"/>
-    <w:lsdException w:name="Quote" w:uiPriority="29" w:qFormat="1"/>
-    <w:lsdException w:name="Intense Quote" w:uiPriority="30" w:qFormat="1"/>
-    <w:lsdException w:name="Medium List 2 Accent 1" w:uiPriority="66"/>
-    <w:lsdException w:name="Medium Grid 1 Accent 1" w:uiPriority="67"/>
-    <w:lsdException w:name="Medium Grid 2 Accent 1" w:uiPriority="68"/>
-    <w:lsdException w:name="Medium Grid 3 Accent 1" w:uiPriority="69"/>
-    <w:lsdException w:name="Dark List Accent 1" w:uiPriority="70"/>
-    <w:lsdException w:name="Colorful Shading Accent 1" w:uiPriority="71"/>
-    <w:lsdException w:name="Colorful List Accent 1" w:uiPriority="72"/>
-    <w:lsdException w:name="Colorful Grid Accent 1" w:uiPriority="73"/>
-    <w:lsdException w:name="Light Shading Accent 2" w:uiPriority="60"/>
-    <w:lsdException w:name="Light List Accent 2" w:uiPriority="61"/>
-    <w:lsdException w:name="Light Grid Accent 2" w:uiPriority="62"/>
-    <w:lsdException w:name="Medium Shading 1 Accent 2" w:uiPriority="63"/>
-    <w:lsdException w:name="Medium Shading 2 Accent 2" w:uiPriority="64"/>
-    <w:lsdException w:name="Medium List 1 Accent 2" w:uiPriority="65"/>
-    <w:lsdException w:name="Medium List 2 Accent 2" w:uiPriority="66"/>
-    <w:lsdException w:name="Medium Grid 1 Accent 2" w:uiPriority="67"/>
-    <w:lsdException w:name="Medium Grid 2 Accent 2" w:uiPriority="68"/>
-    <w:lsdException w:name="Medium Grid 3 Accent 2" w:uiPriority="69"/>
-    <w:lsdException w:name="Dark List Accent 2" w:uiPriority="70"/>
-    <w:lsdException w:name="Colorful Shading Accent 2" w:uiPriority="71"/>
-    <w:lsdException w:name="Colorful List Accent 2" w:uiPriority="72"/>
-    <w:lsdException w:name="Colorful Grid Accent 2" w:uiPriority="73"/>
-    <w:lsdException w:name="Light Shading Accent 3" w:uiPriority="60"/>
-    <w:lsdException w:name="Light List Accent 3" w:uiPriority="61"/>
-    <w:lsdException w:name="Light Grid Accent 3" w:uiPriority="62"/>
-    <w:lsdException w:name="Medium Shading 1 Accent 3" w:uiPriority="63"/>
-    <w:lsdException w:name="Medium Shading 2 Accent 3" w:uiPriority="64"/>
-    <w:lsdException w:name="Medium List 1 Accent 3" w:uiPriority="65"/>
-    <w:lsdException w:name="Medium List 2 Accent 3" w:uiPriority="66"/>
-    <w:lsdException w:name="Medium Grid 1 Accent 3" w:uiPriority="67"/>
-    <w:lsdException w:name="Medium Grid 2 Accent 3" w:uiPriority="68"/>
-    <w:lsdException w:name="Medium Grid 3 Accent 3" w:uiPriority="69"/>
-    <w:lsdException w:name="Dark List Accent 3" w:uiPriority="70"/>
-    <w:lsdException w:name="Colorful Shading Accent 3" w:uiPriority="71"/>
-    <w:lsdException w:name="Colorful List Accent 3" w:uiPriority="72"/>
-    <w:lsdException w:name="Colorful Grid Accent 3" w:uiPriority="73"/>
-    <w:lsdException w:name="Light Shading Accent 4" w:uiPriority="60"/>
-    <w:lsdException w:name="Light List Accent 4" w:uiPriority="61"/>
-    <w:lsdException w:name="Light Grid Accent 4" w:uiPriority="62"/>
-    <w:lsdException w:name="Medium Shading 1 Accent 4" w:uiPriority="63"/>
-    <w:lsdException w:name="Medium Shading 2 Accent 4" w:uiPriority="64"/>
-    <w:lsdException w:name="Medium List 1 Accent 4" w:uiPriority="65"/>
-    <w:lsdException w:name="Medium List 2 Accent 4" w:uiPriority="66"/>
-    <w:lsdException w:name="Medium Grid 1 Accent 4" w:uiPriority="67"/>
-    <w:lsdException w:name="Medium Grid 2 Accent 4" w:uiPriority="68"/>
-    <w:lsdException w:name="Medium Grid 3 Accent 4" w:uiPriority="69"/>
-    <w:lsdException w:name="Dark List Accent 4" w:uiPriority="70"/>
-    <w:lsdException w:name="Colorful Shading Accent 4" w:uiPriority="71"/>
-    <w:lsdException w:name="Colorful List Accent 4" w:uiPriority="72"/>
-    <w:lsdException w:name="Colorful Grid Accent 4" w:uiPriority="73"/>
-    <w:lsdException w:name="Light Shading Accent 5" w:uiPriority="60"/>
-    <w:lsdException w:name="Light List Accent 5" w:uiPriority="61"/>
-    <w:lsdException w:name="Light Grid Accent 5" w:uiPriority="62"/>
-    <w:lsdException w:name="Medium Shading 1 Accent 5" w:uiPriority="63"/>
-    <w:lsdException w:name="Medium Shading 2 Accent 5" w:uiPriority="64"/>
-    <w:lsdException w:name="Medium List 1 Accent 5" w:uiPriority="65"/>
-    <w:lsdException w:name="Medium List 2 Accent 5" w:uiPriority="66"/>
-    <w:lsdException w:name="Medium Grid 1 Accent 5" w:uiPriority="67"/>
-    <w:lsdException w:name="Medium Grid 2 Accent 5" w:uiPriority="68"/>
-    <w:lsdException w:name="Medium Grid 3 Accent 5" w:uiPriority="69"/>
-    <w:lsdException w:name="Dark List Accent 5" w:uiPriority="70"/>
-    <w:lsdException w:name="Colorful Shading Accent 5" w:uiPriority="71"/>
-    <w:lsdException w:name="Colorful List Accent 5" w:uiPriority="72"/>
-    <w:lsdException w:name="Colorful Grid Accent 5" w:uiPriority="73"/>
-    <w:lsdException w:name="Light Shading Accent 6" w:uiPriority="60"/>
-    <w:lsdException w:name="Light List Accent 6" w:uiPriority="61"/>
-    <w:lsdException w:name="Light Grid Accent 6" w:uiPriority="62"/>
-    <w:lsdException w:name="Medium Shading 1 Accent 6" w:uiPriority="63"/>
-    <w:lsdException w:name="Medium Shading 2 Accent 6" w:uiPriority="64"/>
-    <w:lsdException w:name="Medium List 1 Accent 6" w:uiPriority="65"/>
-    <w:lsdException w:name="Medium List 2 Accent 6" w:uiPriority="66"/>
-    <w:lsdException w:name="Medium Grid 1 Accent 6" w:uiPriority="67"/>
-    <w:lsdException w:name="Medium Grid 2 Accent 6" w:uiPriority="68"/>
-    <w:lsdException w:name="Medium Grid 3 Accent 6" w:uiPriority="69"/>
-    <w:lsdException w:name="Dark List Accent 6" w:uiPriority="70"/>
-    <w:lsdException w:name="Colorful Shading Accent 6" w:uiPriority="71"/>
-    <w:lsdException w:name="Colorful List Accent 6" w:uiPriority="72"/>
-    <w:lsdException w:name="Colorful Grid Accent 6" w:uiPriority="73"/>
-    <w:lsdException w:name="Subtle Emphasis" w:uiPriority="19" w:qFormat="1"/>
-    <w:lsdException w:name="Intense Emphasis" w:uiPriority="21" w:qFormat="1"/>
-    <w:lsdException w:name="Subtle Reference" w:uiPriority="31" w:qFormat="1"/>
-    <w:lsdException w:name="Intense Reference" w:uiPriority="32" w:qFormat="1"/>
-    <w:lsdException w:name="Book Title" w:uiPriority="33" w:qFormat="1"/>
-    <w:lsdException w:name="Bibliography" w:semiHidden="1" w:uiPriority="37" w:unhideWhenUsed="1"/>
-    <w:lsdException w:name="TOC Heading" w:semiHidden="1" w:uiPriority="39" w:unhideWhenUsed="1" w:qFormat="1"/>
-    <w:lsdException w:name="Plain Table 1" w:uiPriority="41"/>
-    <w:lsdException w:name="Plain Table 2" w:uiPriority="42"/>
-    <w:lsdException w:name="Plain Table 3" w:uiPriority="43"/>
-    <w:lsdException w:name="Plain Table 4" w:uiPriority="44"/>
-    <w:lsdException w:name="Plain Table 5" w:uiPriority="45"/>
-    <w:lsdException w:name="Grid Table Light" w:uiPriority="40"/>
-    <w:lsdException w:name="Grid Table 1 Light" w:uiPriority="46"/>
-    <w:lsdException w:name="Grid Table 2" w:uiPriority="47"/>
-    <w:lsdException w:name="Grid Table 3" w:uiPriority="48"/>
-    <w:lsdException w:name="Grid Table 4" w:uiPriority="49"/>
-    <w:lsdException w:name="Grid Table 5 Dark" w:uiPriority="50"/>
-    <w:lsdException w:name="Grid Table 6 Colorful" w:uiPriority="51"/>
-    <w:lsdException w:name="Grid Table 7 Colorful" w:uiPriority="52"/>
-    <w:lsdException w:name="Grid Table 1 Light Accent 1" w:uiPriority="46"/>
-    <w:lsdException w:name="Grid Table 2 Accent 1" w:uiPriority="47"/>
-    <w:lsdException w:name="Grid Table 3 Accent 1" w:uiPriority="48"/>
-    <w:lsdException w:name="Grid Table 4 Accent 1" w:uiPriority="49"/>
-    <w:lsdException w:name="Grid Table 5 Dark Accent 1" w:uiPriority="50"/>
-    <w:lsdException w:name="Grid Table 6 Colorful Accent 1" w:uiPriority="51"/>
-    <w:lsdException w:name="Grid Table 7 Colorful Accent 1" w:uiPriority="52"/>
-    <w:lsdException w:name="Grid Table 1 Light Accent 2" w:uiPriority="46"/>
-    <w:lsdException w:name="Grid Table 2 Accent 2" w:uiPriority="47"/>
-    <w:lsdException w:name="Grid Table 3 Accent 2" w:uiPriority="48"/>
-    <w:lsdException w:name="Grid Table 4 Accent 2" w:uiPriority="49"/>
-    <w:lsdException w:name="Grid Table 5 Dark Accent 2" w:uiPriority="50"/>
-    <w:lsdException w:name="Grid Table 6 Colorful Accent 2" w:uiPriority="51"/>
-    <w:lsdException w:name="Grid Table 7 Colorful Accent 2" w:uiPriority="52"/>
-    <w:lsdException w:name="Grid Table 1 Light Accent 3" w:uiPriority="46"/>
-    <w:lsdException w:name="Grid Table 2 Accent 3" w:uiPriority="47"/>
-    <w:lsdException w:name="Grid Table 3 Accent 3" w:uiPriority="48"/>
-    <w:lsdException w:name="Grid Table 4 Accent 3" w:uiPriority="49"/>
-    <w:lsdException w:name="Grid Table 5 Dark Accent 3" w:uiPriority="50"/>
-    <w:lsdException w:name="Grid Table 6 Colorful Accent 3" w:uiPriority="51"/>
-    <w:lsdException w:name="Grid Table 7 Colorful Accent 3" w:uiPriority="52"/>
-    <w:lsdException w:name="Grid Table 1 Light Accent 4" w:uiPriority="46"/>
-    <w:lsdException w:name="Grid Table 2 Accent 4" w:uiPriority="47"/>
-    <w:lsdException w:name="Grid Table 3 Accent 4" w:uiPriority="48"/>
-    <w:lsdException w:name="Grid Table 4 Accent 4" w:uiPriority="49"/>
-    <w:lsdException w:name="Grid Table 5 Dark Accent 4" w:uiPriority="50"/>
-    <w:lsdException w:name="Grid Table 6 Colorful Accent 4" w:uiPriority="51"/>
-    <w:lsdException w:name="Grid Table 7 Colorful Accent 4" w:uiPriority="52"/>
-    <w:lsdException w:name="Grid Table 1 Light Accent 5" w:uiPriority="46"/>
-    <w:lsdException w:name="Grid Table 2 Accent 5" w:uiPriority="47"/>
-    <w:lsdException w:name="Grid Table 3 Accent 5" w:uiPriority="48"/>
-    <w:lsdException w:name="Grid Table 4 Accent 5" w:uiPriority="49"/>
-    <w:lsdException w:name="Grid Table 5 Dark Accent 5" w:uiPriority="50"/>
-    <w:lsdException w:name="Grid Table 6 Colorful Accent 5" w:uiPriority="51"/>
-    <w:lsdException w:name="Grid Table 7 Colorful Accent 5" w:uiPriority="52"/>
-    <w:lsdException w:name="Grid Table 1 Light Accent 6" w:uiPriority="46"/>
-    <w:lsdException w:name="Grid Table 2 Accent 6" w:uiPriority="47"/>
-    <w:lsdException w:name="Grid Table 3 Accent 6" w:uiPriority="48"/>
-    <w:lsdException w:name="Grid Table 4 Accent 6" w:uiPriority="49"/>
-    <w:lsdException w:name="Grid Table 5 Dark Accent 6" w:uiPriority="50"/>
-    <w:lsdException w:name="Grid Table 6 Colorful Accent 6" w:uiPriority="51"/>
-    <w:lsdException w:name="Grid Table 7 Colorful Accent 6" w:uiPriority="52"/>
-    <w:lsdException w:name="List Table 1 Light" w:uiPriority="46"/>
-    <w:lsdException w:name="List Table 2" w:uiPriority="47"/>
-    <w:lsdException w:name="List Table 3" w:uiPriority="48"/>
-    <w:lsdException w:name="List Table 4" w:uiPriority="49"/>
-    <w:lsdException w:name="List Table 5 Dark" w:uiPriority="50"/>
-    <w:lsdException w:name="List Table 6 Colorful" w:uiPriority="51"/>
-    <w:lsdException w:name="List Table 7 Colorful" w:uiPriority="52"/>
-    <w:lsdException w:name="List Table 1 Light Accent 1" w:uiPriority="46"/>
-    <w:lsdException w:name="List Table 2 Accent 1" w:uiPriority="47"/>
-    <w:lsdException w:name="List Table 3 Accent 1" w:uiPriority="48"/>
-    <w:lsdException w:name="List Table 4 Accent 1" w:uiPriority="49"/>
-    <w:lsdException w:name="List Table 5 Dark Accent 1" w:uiPriority="50"/>
-    <w:lsdException w:name="List Table 6 Colorful Accent 1" w:uiPriority="51"/>
-    <w:lsdException w:name="List Table 7 Colorful Accent 1" w:uiPriority="52"/>
-    <w:lsdException w:name="List Table 1 Light Accent 2" w:uiPriority="46"/>
-    <w:lsdException w:name="List Table 2 Accent 2" w:uiPriority="47"/>
-    <w:lsdException w:name="List Table 3 Accent 2" w:uiPriority="48"/>
-    <w:lsdException w:name="List Table 4 Accent 2" w:uiPriority="49"/>
-    <w:lsdException w:name="List Table 5 Dark Accent 2" w:uiPriority="50"/>
-    <w:lsdException w:name="List Table 6 Colorful Accent 2" w:uiPriority="51"/>
-    <w:lsdException w:name="List Table 7 Colorful Accent 2" w:uiPriority="52"/>
-    <w:lsdException w:name="List Table 1 Light Accent 3" w:uiPriority="46"/>
-    <w:lsdException w:name="List Table 2 Accent 3" w:uiPriority="47"/>
-    <w:lsdException w:name="List Table 3 Accent 3" w:uiPriority="48"/>
-    <w:lsdException w:name="List Table 4 Accent 3" w:uiPriority="49"/>
-    <w:lsdException w:name="List Table 5 Dark Accent 3" w:uiPriority="50"/>
-    <w:lsdException w:name="List Table 6 Colorful Accent 3" w:uiPriority="51"/>
-    <w:lsdException w:name="List Table 7 Colorful Accent 3" w:uiPriority="52"/>
-    <w:lsdException w:name="List Table 1 Light Accent 4" w:uiPriority="46"/>
-    <w:lsdException w:name="List Table 2 Accent 4" w:uiPriority="47"/>
-    <w:lsdException w:name="List Table 3 Accent 4" w:uiPriority="48"/>
-    <w:lsdException w:name="List Table 4 Accent 4" w:uiPriority="49"/>
-    <w:lsdException w:name="List Table 5 Dark Accent 4" w:uiPriority="50"/>
-    <w:lsdException w:name="List Table 6 Colorful Accent 4" w:uiPriority="51"/>
-    <w:lsdException w:name="List Table 7 Colorful Accent 4" w:uiPriority="52"/>
-    <w:lsdException w:name="List Table 1 Light Accent 5" w:uiPriority="46"/>
-    <w:lsdException w:name="List Table 2 Accent 5" w:uiPriority="47"/>
-    <w:lsdException w:name="List Table 3 Accent 5" w:uiPriority="48"/>
-    <w:lsdException w:name="List Table 4 Accent 5" w:uiPriority="49"/>
-    <w:lsdException w:name="List Table 5 Dark Accent 5" w:uiPriority="50"/>
-    <w:lsdException w:name="List Table 6 Colorful Accent 5" w:uiPriority="51"/>
-    <w:lsdException w:name="List Table 7 Colorful Accent 5" w:uiPriority="52"/>
-    <w:lsdException w:name="List Table 1 Light Accent 6" w:uiPriority="46"/>
-    <w:lsdException w:name="List Table 2 Accent 6" w:uiPriority="47"/>
-    <w:lsdException w:name="List Table 3 Accent 6" w:uiPriority="48"/>
-    <w:lsdException w:name="List Table 4 Accent 6" w:uiPriority="49"/>
-    <w:lsdException w:name="List Table 5 Dark Accent 6" w:uiPriority="50"/>
-    <w:lsdException w:name="List Table 6 Colorful Accent 6" w:uiPriority="51"/>
-    <w:lsdException w:name="List Table 7 Colorful Accent 6" w:uiPriority="52"/>
-    <w:lsdException w:name="Mention" w:semiHidden="1" w:unhideWhenUsed="1"/>
-    <w:lsdException w:name="Smart Hyperlink" w:semiHidden="1" w:unhideWhenUsed="1"/>
-    <w:lsdException w:name="Hashtag" w:semiHidden="1" w:unhideWhenUsed="1"/>
-    <w:lsdException w:name="Unresolved Mention" w:semiHidden="1" w:unhideWhenUsed="1"/>
-    <w:lsdException w:name="Smart Link" w:semiHidden="1" w:unhideWhenUsed="1"/>
+  <w:latentStyles w:defLockedState="0" w:defUIPriority="99" w:defSemiHidden="1" w:defUnhideWhenUsed="1" w:defQFormat="0" w:count="267">
+    <w:lsdException w:name="Normal" w:semiHidden="0" w:uiPriority="0" w:unhideWhenUsed="0" w:qFormat="1"/>
+    <w:lsdException w:name="heading 1" w:semiHidden="0" w:uiPriority="9" w:unhideWhenUsed="0" w:qFormat="1"/>
+    <w:lsdException w:name="heading 2" w:uiPriority="9" w:qFormat="1"/>
+    <w:lsdException w:name="heading 3" w:uiPriority="9" w:qFormat="1"/>
+    <w:lsdException w:name="heading 4" w:uiPriority="9" w:qFormat="1"/>
+    <w:lsdException w:name="heading 5" w:uiPriority="9" w:qFormat="1"/>
+    <w:lsdException w:name="heading 6" w:uiPriority="9" w:qFormat="1"/>
+    <w:lsdException w:name="heading 7" w:uiPriority="9" w:qFormat="1"/>
+    <w:lsdException w:name="heading 8" w:uiPriority="9" w:qFormat="1"/>
+    <w:lsdException w:name="heading 9" w:uiPriority="9" w:qFormat="1"/>
+    <w:lsdException w:name="toc 1" w:uiPriority="39"/>
+    <w:lsdException w:name="toc 2" w:uiPriority="39"/>
+    <w:lsdException w:name="toc 3" w:uiPriority="39"/>
+    <w:lsdException w:name="toc 4" w:uiPriority="39"/>
+    <w:lsdException w:name="toc 5" w:uiPriority="39"/>
+    <w:lsdException w:name="toc 6" w:uiPriority="39"/>
+    <w:lsdException w:name="toc 7" w:uiPriority="39"/>
+    <w:lsdException w:name="toc 8" w:uiPriority="39"/>
+    <w:lsdException w:name="toc 9" w:uiPriority="39"/>
+    <w:lsdException w:name="caption" w:uiPriority="35" w:qFormat="1"/>
+    <w:lsdException w:name="Title" w:semiHidden="0" w:uiPriority="10" w:unhideWhenUsed="0" w:qFormat="1"/>
+    <w:lsdException w:name="Default Paragraph Font" w:uiPriority="1"/>
+    <w:lsdException w:name="Subtitle" w:semiHidden="0" w:uiPriority="11" w:unhideWhenUsed="0" w:qFormat="1"/>
+    <w:lsdException w:name="Strong" w:semiHidden="0" w:uiPriority="22" w:unhideWhenUsed="0" w:qFormat="1"/>
+    <w:lsdException w:name="Emphasis" w:semiHidden="0" w:uiPriority="20" w:unhideWhenUsed="0" w:qFormat="1"/>
+    <w:lsdException w:name="Table Grid" w:uiPriority="39"/>
+    <w:lsdException w:name="Placeholder Text" w:unhideWhenUsed="0"/>
+    <w:lsdException w:name="No Spacing" w:semiHidden="0" w:uiPriority="1" w:unhideWhenUsed="0" w:qFormat="1"/>
+    <w:lsdException w:name="Light Shading" w:semiHidden="0" w:uiPriority="60" w:unhideWhenUsed="0"/>
+    <w:lsdException w:name="Light List" w:semiHidden="0" w:uiPriority="61" w:unhideWhenUsed="0"/>
+    <w:lsdException w:name="Light Grid" w:semiHidden="0" w:uiPriority="62" w:unhideWhenUsed="0"/>
+    <w:lsdException w:name="Medium Shading 1" w:semiHidden="0" w:uiPriority="63" w:unhideWhenUsed="0"/>
+    <w:lsdException w:name="Medium Shading 2" w:semiHidden="0" w:uiPriority="64" w:unhideWhenUsed="0"/>
+    <w:lsdException w:name="Medium List 1" w:semiHidden="0" w:uiPriority="65" w:unhideWhenUsed="0"/>
+    <w:lsdException w:name="Medium List 2" w:semiHidden="0" w:uiPriority="66" w:unhideWhenUsed="0"/>
+    <w:lsdException w:name="Medium Grid 1" w:semiHidden="0" w:uiPriority="67" w:unhideWhenUsed="0"/>
+    <w:lsdException w:name="Medium Grid 2" w:semiHidden="0" w:uiPriority="68" w:unhideWhenUsed="0"/>
+    <w:lsdException w:name="Medium Grid 3" w:semiHidden="0" w:uiPriority="69" w:unhideWhenUsed="0"/>
+    <w:lsdException w:name="Dark List" w:semiHidden="0" w:uiPriority="70" w:unhideWhenUsed="0"/>
+    <w:lsdException w:name="Colorful Shading" w:semiHidden="0" w:uiPriority="71" w:unhideWhenUsed="0"/>
+    <w:lsdException w:name="Colorful List" w:semiHidden="0" w:uiPriority="72" w:unhideWhenUsed="0"/>
+    <w:lsdException w:name="Colorful Grid" w:semiHidden="0" w:uiPriority="73" w:unhideWhenUsed="0"/>
+    <w:lsdException w:name="Light Shading Accent 1" w:semiHidden="0" w:uiPriority="60" w:unhideWhenUsed="0"/>
+    <w:lsdException w:name="Light List Accent 1" w:semiHidden="0" w:uiPriority="61" w:unhideWhenUsed="0"/>
+    <w:lsdException w:name="Light Grid Accent 1" w:semiHidden="0" w:uiPriority="62" w:unhideWhenUsed="0"/>
+    <w:lsdException w:name="Medium Shading 1 Accent 1" w:semiHidden="0" w:uiPriority="63" w:unhideWhenUsed="0"/>
+    <w:lsdException w:name="Medium Shading 2 Accent 1" w:semiHidden="0" w:uiPriority="64" w:unhideWhenUsed="0"/>
+    <w:lsdException w:name="Medium List 1 Accent 1" w:semiHidden="0" w:uiPriority="65" w:unhideWhenUsed="0"/>
+    <w:lsdException w:name="Revision" w:unhideWhenUsed="0"/>
+    <w:lsdException w:name="List Paragraph" w:semiHidden="0" w:uiPriority="34" w:unhideWhenUsed="0" w:qFormat="1"/>
+    <w:lsdException w:name="Quote" w:semiHidden="0" w:uiPriority="29" w:unhideWhenUsed="0" w:qFormat="1"/>
+    <w:lsdException w:name="Intense Quote" w:semiHidden="0" w:uiPriority="30" w:unhideWhenUsed="0" w:qFormat="1"/>
+    <w:lsdException w:name="Medium List 2 Accent 1" w:semiHidden="0" w:uiPriority="66" w:unhideWhenUsed="0"/>
+    <w:lsdException w:name="Medium Grid 1 Accent 1" w:semiHidden="0" w:uiPriority="67" w:unhideWhenUsed="0"/>
+    <w:lsdException w:name="Medium Grid 2 Accent 1" w:semiHidden="0" w:uiPriority="68" w:unhideWhenUsed="0"/>
+    <w:lsdException w:name="Medium Grid 3 Accent 1" w:semiHidden="0" w:uiPriority="69" w:unhideWhenUsed="0"/>
+    <w:lsdException w:name="Dark List Accent 1" w:semiHidden="0" w:uiPriority="70" w:unhideWhenUsed="0"/>
+    <w:lsdException w:name="Colorful Shading Accent 1" w:semiHidden="0" w:uiPriority="71" w:unhideWhenUsed="0"/>
+    <w:lsdException w:name="Colorful List Accent 1" w:semiHidden="0" w:uiPriority="72" w:unhideWhenUsed="0"/>
+    <w:lsdException w:name="Colorful Grid Accent 1" w:semiHidden="0" w:uiPriority="73" w:unhideWhenUsed="0"/>
+    <w:lsdException w:name="Light Shading Accent 2" w:semiHidden="0" w:uiPriority="60" w:unhideWhenUsed="0"/>
+    <w:lsdException w:name="Light List Accent 2" w:semiHidden="0" w:uiPriority="61" w:unhideWhenUsed="0"/>
+    <w:lsdException w:name="Light Grid Accent 2" w:semiHidden="0" w:uiPriority="62" w:unhideWhenUsed="0"/>
+    <w:lsdException w:name="Medium Shading 1 Accent 2" w:semiHidden="0" w:uiPriority="63" w:unhideWhenUsed="0"/>
+    <w:lsdException w:name="Medium Shading 2 Accent 2" w:semiHidden="0" w:uiPriority="64" w:unhideWhenUsed="0"/>
+    <w:lsdException w:name="Medium List 1 Accent 2" w:semiHidden="0" w:uiPriority="65" w:unhideWhenUsed="0"/>
+    <w:lsdException w:name="Medium List 2 Accent 2" w:semiHidden="0" w:uiPriority="66" w:unhideWhenUsed="0"/>
+    <w:lsdException w:name="Medium Grid 1 Accent 2" w:semiHidden="0" w:uiPriority="67" w:unhideWhenUsed="0"/>
+    <w:lsdException w:name="Medium Grid 2 Accent 2" w:semiHidden="0" w:uiPriority="68" w:unhideWhenUsed="0"/>
+    <w:lsdException w:name="Medium Grid 3 Accent 2" w:semiHidden="0" w:uiPriority="69" w:unhideWhenUsed="0"/>
+    <w:lsdException w:name="Dark List Accent 2" w:semiHidden="0" w:uiPriority="70" w:unhideWhenUsed="0"/>
+    <w:lsdException w:name="Colorful Shading Accent 2" w:semiHidden="0" w:uiPriority="71" w:unhideWhenUsed="0"/>
+    <w:lsdException w:name="Colorful List Accent 2" w:semiHidden="0" w:uiPriority="72" w:unhideWhenUsed="0"/>
+    <w:lsdException w:name="Colorful Grid Accent 2" w:semiHidden="0" w:uiPriority="73" w:unhideWhenUsed="0"/>
+    <w:lsdException w:name="Light Shading Accent 3" w:semiHidden="0" w:uiPriority="60" w:unhideWhenUsed="0"/>
+    <w:lsdException w:name="Light List Accent 3" w:semiHidden="0" w:uiPriority="61" w:unhideWhenUsed="0"/>
+    <w:lsdException w:name="Light Grid Accent 3" w:semiHidden="0" w:uiPriority="62" w:unhideWhenUsed="0"/>
+    <w:lsdException w:name="Medium Shading 1 Accent 3" w:semiHidden="0" w:uiPriority="63" w:unhideWhenUsed="0"/>
+    <w:lsdException w:name="Medium Shading 2 Accent 3" w:semiHidden="0" w:uiPriority="64" w:unhideWhenUsed="0"/>
+    <w:lsdException w:name="Medium List 1 Accent 3" w:semiHidden="0" w:uiPriority="65" w:unhideWhenUsed="0"/>
+    <w:lsdException w:name="Medium List 2 Accent 3" w:semiHidden="0" w:uiPriority="66" w:unhideWhenUsed="0"/>
+    <w:lsdException w:name="Medium Grid 1 Accent 3" w:semiHidden="0" w:uiPriority="67" w:unhideWhenUsed="0"/>
+    <w:lsdException w:name="Medium Grid 2 Accent 3" w:semiHidden="0" w:uiPriority="68" w:unhideWhenUsed="0"/>
+    <w:lsdException w:name="Medium Grid 3 Accent 3" w:semiHidden="0" w:uiPriority="69" w:unhideWhenUsed="0"/>
+    <w:lsdException w:name="Dark List Accent 3" w:semiHidden="0" w:uiPriority="70" w:unhideWhenUsed="0"/>
+    <w:lsdException w:name="Colorful Shading Accent 3" w:semiHidden="0" w:uiPriority="71" w:unhideWhenUsed="0"/>
+    <w:lsdException w:name="Colorful List Accent 3" w:semiHidden="0" w:uiPriority="72" w:unhideWhenUsed="0"/>
+    <w:lsdException w:name="Colorful Grid Accent 3" w:semiHidden="0" w:uiPriority="73" w:unhideWhenUsed="0"/>
+    <w:lsdException w:name="Light Shading Accent 4" w:semiHidden="0" w:uiPriority="60" w:unhideWhenUsed="0"/>
+    <w:lsdException w:name="Light List Accent 4" w:semiHidden="0" w:uiPriority="61" w:unhideWhenUsed="0"/>
+    <w:lsdException w:name="Light Grid Accent 4" w:semiHidden="0" w:uiPriority="62" w:unhideWhenUsed="0"/>
+    <w:lsdException w:name="Medium Shading 1 Accent 4" w:semiHidden="0" w:uiPriority="63" w:unhideWhenUsed="0"/>
+    <w:lsdException w:name="Medium Shading 2 Accent 4" w:semiHidden="0" w:uiPriority="64" w:unhideWhenUsed="0"/>
+    <w:lsdException w:name="Medium List 1 Accent 4" w:semiHidden="0" w:uiPriority="65" w:unhideWhenUsed="0"/>
+    <w:lsdException w:name="Medium List 2 Accent 4" w:semiHidden="0" w:uiPriority="66" w:unhideWhenUsed="0"/>
+    <w:lsdException w:name="Medium Grid 1 Accent 4" w:semiHidden="0" w:uiPriority="67" w:unhideWhenUsed="0"/>
+    <w:lsdException w:name="Medium Grid 2 Accent 4" w:semiHidden="0" w:uiPriority="68" w:unhideWhenUsed="0"/>
+    <w:lsdException w:name="Medium Grid 3 Accent 4" w:semiHidden="0" w:uiPriority="69" w:unhideWhenUsed="0"/>
+    <w:lsdException w:name="Dark List Accent 4" w:semiHidden="0" w:uiPriority="70" w:unhideWhenUsed="0"/>
+    <w:lsdException w:name="Colorful Shading Accent 4" w:semiHidden="0" w:uiPriority="71" w:unhideWhenUsed="0"/>
+    <w:lsdException w:name="Colorful List Accent 4" w:semiHidden="0" w:uiPriority="72" w:unhideWhenUsed="0"/>
+    <w:lsdException w:name="Colorful Grid Accent 4" w:semiHidden="0" w:uiPriority="73" w:unhideWhenUsed="0"/>
+    <w:lsdException w:name="Light Shading Accent 5" w:semiHidden="0" w:uiPriority="60" w:unhideWhenUsed="0"/>
+    <w:lsdException w:name="Light List Accent 5" w:semiHidden="0" w:uiPriority="61" w:unhideWhenUsed="0"/>
+    <w:lsdException w:name="Light Grid Accent 5" w:semiHidden="0" w:uiPriority="62" w:unhideWhenUsed="0"/>
+    <w:lsdException w:name="Medium Shading 1 Accent 5" w:semiHidden="0" w:uiPriority="63" w:unhideWhenUsed="0"/>
+    <w:lsdException w:name="Medium Shading 2 Accent 5" w:semiHidden="0" w:uiPriority="64" w:unhideWhenUsed="0"/>
+    <w:lsdException w:name="Medium List 1 Accent 5" w:semiHidden="0" w:uiPriority="65" w:unhideWhenUsed="0"/>
+    <w:lsdException w:name="Medium List 2 Accent 5" w:semiHidden="0" w:uiPriority="66" w:unhideWhenUsed="0"/>
+    <w:lsdException w:name="Medium Grid 1 Accent 5" w:semiHidden="0" w:uiPriority="67" w:unhideWhenUsed="0"/>
+    <w:lsdException w:name="Medium Grid 2 Accent 5" w:semiHidden="0" w:uiPriority="68" w:unhideWhenUsed="0"/>
+    <w:lsdException w:name="Medium Grid 3 Accent 5" w:semiHidden="0" w:uiPriority="69" w:unhideWhenUsed="0"/>
+    <w:lsdException w:name="Dark List Accent 5" w:semiHidden="0" w:uiPriority="70" w:unhideWhenUsed="0"/>
+    <w:lsdException w:name="Colorful Shading Accent 5" w:semiHidden="0" w:uiPriority="71" w:unhideWhenUsed="0"/>
+    <w:lsdException w:name="Colorful List Accent 5" w:semiHidden="0" w:uiPriority="72" w:unhideWhenUsed="0"/>
+    <w:lsdException w:name="Colorful Grid Accent 5" w:semiHidden="0" w:uiPriority="73" w:unhideWhenUsed="0"/>
+    <w:lsdException w:name="Light Shading Accent 6" w:semiHidden="0" w:uiPriority="60" w:unhideWhenUsed="0"/>
+    <w:lsdException w:name="Light List Accent 6" w:semiHidden="0" w:uiPriority="61" w:unhideWhenUsed="0"/>
+    <w:lsdException w:name="Light Grid Accent 6" w:semiHidden="0" w:uiPriority="62" w:unhideWhenUsed="0"/>
+    <w:lsdException w:name="Medium Shading 1 Accent 6" w:semiHidden="0" w:uiPriority="63" w:unhideWhenUsed="0"/>
+    <w:lsdException w:name="Medium Shading 2 Accent 6" w:semiHidden="0" w:uiPriority="64" w:unhideWhenUsed="0"/>
+    <w:lsdException w:name="Medium List 1 Accent 6" w:semiHidden="0" w:uiPriority="65" w:unhideWhenUsed="0"/>
+    <w:lsdException w:name="Medium List 2 Accent 6" w:semiHidden="0" w:uiPriority="66" w:unhideWhenUsed="0"/>
+    <w:lsdException w:name="Medium Grid 1 Accent 6" w:semiHidden="0" w:uiPriority="67" w:unhideWhenUsed="0"/>
+    <w:lsdException w:name="Medium Grid 2 Accent 6" w:semiHidden="0" w:uiPriority="68" w:unhideWhenUsed="0"/>
+    <w:lsdException w:name="Medium Grid 3 Accent 6" w:semiHidden="0" w:uiPriority="69" w:unhideWhenUsed="0"/>
+    <w:lsdException w:name="Dark List Accent 6" w:semiHidden="0" w:uiPriority="70" w:unhideWhenUsed="0"/>
+    <w:lsdException w:name="Colorful Shading Accent 6" w:semiHidden="0" w:uiPriority="71" w:unhideWhenUsed="0"/>
+    <w:lsdException w:name="Colorful List Accent 6" w:semiHidden="0" w:uiPriority="72" w:unhideWhenUsed="0"/>
+    <w:lsdException w:name="Colorful Grid Accent 6" w:semiHidden="0" w:uiPriority="73" w:unhideWhenUsed="0"/>
+    <w:lsdException w:name="Subtle Emphasis" w:semiHidden="0" w:uiPriority="19" w:unhideWhenUsed="0" w:qFormat="1"/>
+    <w:lsdException w:name="Intense Emphasis" w:semiHidden="0" w:uiPriority="21" w:unhideWhenUsed="0" w:qFormat="1"/>
+    <w:lsdException w:name="Subtle Reference" w:semiHidden="0" w:uiPriority="31" w:unhideWhenUsed="0" w:qFormat="1"/>
+    <w:lsdException w:name="Intense Reference" w:semiHidden="0" w:uiPriority="32" w:unhideWhenUsed="0" w:qFormat="1"/>
+    <w:lsdException w:name="Book Title" w:semiHidden="0" w:uiPriority="33" w:unhideWhenUsed="0" w:qFormat="1"/>
+    <w:lsdException w:name="Bibliography" w:uiPriority="37"/>
+    <w:lsdException w:name="TOC Heading" w:uiPriority="39" w:qFormat="1"/>
   </w:latentStyles>
   <w:style w:type="paragraph" w:default="1" w:styleId="Normal">
     <w:name w:val="Normal"/>
@@ -4771,6 +4776,7 @@
       <w:spacing w:after="0" w:line="240" w:lineRule="auto"/>
     </w:pPr>
     <w:tblPr>
+      <w:tblInd w:w="0" w:type="dxa"/>
       <w:tblBorders>
         <w:top w:val="single" w:sz="4" w:space="0" w:color="auto"/>
         <w:left w:val="single" w:sz="4" w:space="0" w:color="auto"/>
@@ -4779,6 +4785,12 @@
         <w:insideH w:val="single" w:sz="4" w:space="0" w:color="auto"/>
         <w:insideV w:val="single" w:sz="4" w:space="0" w:color="auto"/>
       </w:tblBorders>
+      <w:tblCellMar>
+        <w:top w:w="0" w:type="dxa"/>
+        <w:left w:w="108" w:type="dxa"/>
+        <w:bottom w:w="0" w:type="dxa"/>
+        <w:right w:w="108" w:type="dxa"/>
+      </w:tblCellMar>
     </w:tblPr>
   </w:style>
   <w:style w:type="table" w:customStyle="1" w:styleId="GridTable1Light1">
@@ -4792,6 +4804,7 @@
     <w:tblPr>
       <w:tblStyleRowBandSize w:val="1"/>
       <w:tblStyleColBandSize w:val="1"/>
+      <w:tblInd w:w="0" w:type="dxa"/>
       <w:tblBorders>
         <w:top w:val="single" w:sz="4" w:space="0" w:color="999999" w:themeColor="text1" w:themeTint="66"/>
         <w:left w:val="single" w:sz="4" w:space="0" w:color="999999" w:themeColor="text1" w:themeTint="66"/>
@@ -4800,6 +4813,550 @@
         <w:insideH w:val="single" w:sz="4" w:space="0" w:color="999999" w:themeColor="text1" w:themeTint="66"/>
         <w:insideV w:val="single" w:sz="4" w:space="0" w:color="999999" w:themeColor="text1" w:themeTint="66"/>
       </w:tblBorders>
+      <w:tblCellMar>
+        <w:top w:w="0" w:type="dxa"/>
+        <w:left w:w="108" w:type="dxa"/>
+        <w:bottom w:w="0" w:type="dxa"/>
+        <w:right w:w="108" w:type="dxa"/>
+      </w:tblCellMar>
+    </w:tblPr>
+    <w:tblStylePr w:type="firstRow">
+      <w:rPr>
+        <w:b/>
+        <w:bCs/>
+      </w:rPr>
+      <w:tblPr/>
+      <w:tcPr>
+        <w:tcBorders>
+          <w:bottom w:val="single" w:sz="12" w:space="0" w:color="666666" w:themeColor="text1" w:themeTint="99"/>
+        </w:tcBorders>
+      </w:tcPr>
+    </w:tblStylePr>
+    <w:tblStylePr w:type="lastRow">
+      <w:rPr>
+        <w:b/>
+        <w:bCs/>
+      </w:rPr>
+      <w:tblPr/>
+      <w:tcPr>
+        <w:tcBorders>
+          <w:top w:val="double" w:sz="2" w:space="0" w:color="666666" w:themeColor="text1" w:themeTint="99"/>
+        </w:tcBorders>
+      </w:tcPr>
+    </w:tblStylePr>
+    <w:tblStylePr w:type="firstCol">
+      <w:rPr>
+        <w:b/>
+        <w:bCs/>
+      </w:rPr>
+    </w:tblStylePr>
+    <w:tblStylePr w:type="lastCol">
+      <w:rPr>
+        <w:b/>
+        <w:bCs/>
+      </w:rPr>
+    </w:tblStylePr>
+  </w:style>
+  <w:style w:type="character" w:customStyle="1" w:styleId="Heading1Char">
+    <w:name w:val="Heading 1 Char"/>
+    <w:basedOn w:val="DefaultParagraphFont"/>
+    <w:link w:val="Heading1"/>
+    <w:uiPriority w:val="9"/>
+    <w:rsid w:val="000A78BE"/>
+    <w:rPr>
+      <w:rFonts w:ascii="Times New Roman" w:eastAsiaTheme="majorEastAsia" w:hAnsi="Times New Roman" w:cstheme="majorBidi"/>
+      <w:b/>
+      <w:sz w:val="32"/>
+      <w:szCs w:val="32"/>
+    </w:rPr>
+  </w:style>
+  <w:style w:type="paragraph" w:styleId="TOCHeading">
+    <w:name w:val="TOC Heading"/>
+    <w:basedOn w:val="Heading1"/>
+    <w:next w:val="Normal"/>
+    <w:uiPriority w:val="39"/>
+    <w:unhideWhenUsed/>
+    <w:qFormat/>
+    <w:rsid w:val="00501210"/>
+    <w:pPr>
+      <w:outlineLvl w:val="9"/>
+    </w:pPr>
+    <w:rPr>
+      <w:lang w:val="en-US"/>
+    </w:rPr>
+  </w:style>
+  <w:style w:type="paragraph" w:styleId="Header">
+    <w:name w:val="header"/>
+    <w:basedOn w:val="Normal"/>
+    <w:link w:val="HeaderChar"/>
+    <w:uiPriority w:val="99"/>
+    <w:unhideWhenUsed/>
+    <w:rsid w:val="00501210"/>
+    <w:pPr>
+      <w:tabs>
+        <w:tab w:val="center" w:pos="4513"/>
+        <w:tab w:val="right" w:pos="9026"/>
+      </w:tabs>
+      <w:spacing w:after="0" w:line="240" w:lineRule="auto"/>
+    </w:pPr>
+  </w:style>
+  <w:style w:type="character" w:customStyle="1" w:styleId="HeaderChar">
+    <w:name w:val="Header Char"/>
+    <w:basedOn w:val="DefaultParagraphFont"/>
+    <w:link w:val="Header"/>
+    <w:uiPriority w:val="99"/>
+    <w:rsid w:val="00501210"/>
+  </w:style>
+  <w:style w:type="paragraph" w:styleId="Footer">
+    <w:name w:val="footer"/>
+    <w:basedOn w:val="Normal"/>
+    <w:link w:val="FooterChar"/>
+    <w:uiPriority w:val="99"/>
+    <w:unhideWhenUsed/>
+    <w:rsid w:val="00501210"/>
+    <w:pPr>
+      <w:tabs>
+        <w:tab w:val="center" w:pos="4513"/>
+        <w:tab w:val="right" w:pos="9026"/>
+      </w:tabs>
+      <w:spacing w:after="0" w:line="240" w:lineRule="auto"/>
+    </w:pPr>
+  </w:style>
+  <w:style w:type="character" w:customStyle="1" w:styleId="FooterChar">
+    <w:name w:val="Footer Char"/>
+    <w:basedOn w:val="DefaultParagraphFont"/>
+    <w:link w:val="Footer"/>
+    <w:uiPriority w:val="99"/>
+    <w:rsid w:val="00501210"/>
+  </w:style>
+  <w:style w:type="character" w:customStyle="1" w:styleId="Heading2Char">
+    <w:name w:val="Heading 2 Char"/>
+    <w:basedOn w:val="DefaultParagraphFont"/>
+    <w:link w:val="Heading2"/>
+    <w:uiPriority w:val="9"/>
+    <w:rsid w:val="00C82E45"/>
+    <w:rPr>
+      <w:rFonts w:ascii="Times New Roman" w:eastAsiaTheme="majorEastAsia" w:hAnsi="Times New Roman" w:cstheme="majorBidi"/>
+      <w:i/>
+      <w:sz w:val="26"/>
+      <w:szCs w:val="26"/>
+    </w:rPr>
+  </w:style>
+  <w:style w:type="paragraph" w:styleId="TOC1">
+    <w:name w:val="toc 1"/>
+    <w:basedOn w:val="Normal"/>
+    <w:next w:val="Normal"/>
+    <w:autoRedefine/>
+    <w:uiPriority w:val="39"/>
+    <w:unhideWhenUsed/>
+    <w:rsid w:val="00275C00"/>
+    <w:pPr>
+      <w:spacing w:after="100"/>
+    </w:pPr>
+  </w:style>
+  <w:style w:type="character" w:styleId="Hyperlink">
+    <w:name w:val="Hyperlink"/>
+    <w:basedOn w:val="DefaultParagraphFont"/>
+    <w:uiPriority w:val="99"/>
+    <w:unhideWhenUsed/>
+    <w:rsid w:val="00275C00"/>
+    <w:rPr>
+      <w:color w:val="0563C1" w:themeColor="hyperlink"/>
+      <w:u w:val="single"/>
+    </w:rPr>
+  </w:style>
+  <w:style w:type="paragraph" w:styleId="TOC2">
+    <w:name w:val="toc 2"/>
+    <w:basedOn w:val="Normal"/>
+    <w:next w:val="Normal"/>
+    <w:autoRedefine/>
+    <w:uiPriority w:val="39"/>
+    <w:unhideWhenUsed/>
+    <w:rsid w:val="00275C00"/>
+    <w:pPr>
+      <w:spacing w:after="100"/>
+      <w:ind w:left="220"/>
+    </w:pPr>
+  </w:style>
+  <w:style w:type="paragraph" w:styleId="ListParagraph">
+    <w:name w:val="List Paragraph"/>
+    <w:basedOn w:val="Normal"/>
+    <w:uiPriority w:val="34"/>
+    <w:qFormat/>
+    <w:rsid w:val="00C82E45"/>
+    <w:pPr>
+      <w:ind w:left="720"/>
+      <w:contextualSpacing/>
+    </w:pPr>
+  </w:style>
+  <w:style w:type="character" w:customStyle="1" w:styleId="Heading3Char">
+    <w:name w:val="Heading 3 Char"/>
+    <w:basedOn w:val="DefaultParagraphFont"/>
+    <w:link w:val="Heading3"/>
+    <w:uiPriority w:val="9"/>
+    <w:rsid w:val="00685B09"/>
+    <w:rPr>
+      <w:rFonts w:ascii="Times New Roman" w:eastAsiaTheme="majorEastAsia" w:hAnsi="Times New Roman" w:cstheme="majorBidi"/>
+      <w:sz w:val="24"/>
+      <w:szCs w:val="24"/>
+      <w:u w:val="single"/>
+    </w:rPr>
+  </w:style>
+  <w:style w:type="paragraph" w:styleId="TOC3">
+    <w:name w:val="toc 3"/>
+    <w:basedOn w:val="Normal"/>
+    <w:next w:val="Normal"/>
+    <w:autoRedefine/>
+    <w:uiPriority w:val="39"/>
+    <w:unhideWhenUsed/>
+    <w:rsid w:val="00DC2FFF"/>
+    <w:pPr>
+      <w:spacing w:after="100"/>
+      <w:ind w:left="440"/>
+    </w:pPr>
+  </w:style>
+  <w:style w:type="paragraph" w:styleId="BalloonText">
+    <w:name w:val="Balloon Text"/>
+    <w:basedOn w:val="Normal"/>
+    <w:link w:val="BalloonTextChar"/>
+    <w:uiPriority w:val="99"/>
+    <w:semiHidden/>
+    <w:unhideWhenUsed/>
+    <w:rsid w:val="008A3590"/>
+    <w:pPr>
+      <w:spacing w:after="0" w:line="240" w:lineRule="auto"/>
+    </w:pPr>
+    <w:rPr>
+      <w:rFonts w:ascii="Tahoma" w:hAnsi="Tahoma" w:cs="Tahoma"/>
+      <w:sz w:val="16"/>
+      <w:szCs w:val="16"/>
+    </w:rPr>
+  </w:style>
+  <w:style w:type="character" w:customStyle="1" w:styleId="BalloonTextChar">
+    <w:name w:val="Balloon Text Char"/>
+    <w:basedOn w:val="DefaultParagraphFont"/>
+    <w:link w:val="BalloonText"/>
+    <w:uiPriority w:val="99"/>
+    <w:semiHidden/>
+    <w:rsid w:val="008A3590"/>
+    <w:rPr>
+      <w:rFonts w:ascii="Tahoma" w:hAnsi="Tahoma" w:cs="Tahoma"/>
+      <w:sz w:val="16"/>
+      <w:szCs w:val="16"/>
+    </w:rPr>
+  </w:style>
+</w:styles>
+</file>
+
+<file path=word/stylesWithEffects.xml><?xml version="1.0" encoding="utf-8"?>
+<w:styles xmlns:wpc="http://schemas.microsoft.com/office/word/2010/wordprocessingCanvas" xmlns:mc="http://schemas.openxmlformats.org/markup-compatibility/2006" xmlns:o="urn:schemas-microsoft-com:office:office" xmlns:r="http://schemas.openxmlformats.org/officeDocument/2006/relationships" xmlns:m="http://schemas.openxmlformats.org/officeDocument/2006/math" xmlns:v="urn:schemas-microsoft-com:vml" xmlns:wp14="http://schemas.microsoft.com/office/word/2010/wordprocessingDrawing" xmlns:wp="http://schemas.openxmlformats.org/drawingml/2006/wordprocessingDrawing" xmlns:w10="urn:schemas-microsoft-com:office:word" xmlns:w="http://schemas.openxmlformats.org/wordprocessingml/2006/main" xmlns:w14="http://schemas.microsoft.com/office/word/2010/wordml" xmlns:wpg="http://schemas.microsoft.com/office/word/2010/wordprocessingGroup" xmlns:wpi="http://schemas.microsoft.com/office/word/2010/wordprocessingInk" xmlns:wne="http://schemas.microsoft.com/office/word/2006/wordml" xmlns:wps="http://schemas.microsoft.com/office/word/2010/wordprocessingShape" mc:Ignorable="w14 wp14">
+  <w:docDefaults>
+    <w:rPrDefault>
+      <w:rPr>
+        <w:rFonts w:asciiTheme="minorHAnsi" w:eastAsiaTheme="minorHAnsi" w:hAnsiTheme="minorHAnsi" w:cstheme="minorBidi"/>
+        <w:sz w:val="22"/>
+        <w:szCs w:val="22"/>
+        <w:lang w:val="sr-Latn-RS" w:eastAsia="en-US" w:bidi="ar-SA"/>
+      </w:rPr>
+    </w:rPrDefault>
+    <w:pPrDefault>
+      <w:pPr>
+        <w:spacing w:after="160" w:line="259" w:lineRule="auto"/>
+      </w:pPr>
+    </w:pPrDefault>
+  </w:docDefaults>
+  <w:latentStyles w:defLockedState="0" w:defUIPriority="99" w:defSemiHidden="1" w:defUnhideWhenUsed="1" w:defQFormat="0" w:count="267">
+    <w:lsdException w:name="Normal" w:semiHidden="0" w:uiPriority="0" w:unhideWhenUsed="0" w:qFormat="1"/>
+    <w:lsdException w:name="heading 1" w:semiHidden="0" w:uiPriority="9" w:unhideWhenUsed="0" w:qFormat="1"/>
+    <w:lsdException w:name="heading 2" w:uiPriority="9" w:qFormat="1"/>
+    <w:lsdException w:name="heading 3" w:uiPriority="9" w:qFormat="1"/>
+    <w:lsdException w:name="heading 4" w:uiPriority="9" w:qFormat="1"/>
+    <w:lsdException w:name="heading 5" w:uiPriority="9" w:qFormat="1"/>
+    <w:lsdException w:name="heading 6" w:uiPriority="9" w:qFormat="1"/>
+    <w:lsdException w:name="heading 7" w:uiPriority="9" w:qFormat="1"/>
+    <w:lsdException w:name="heading 8" w:uiPriority="9" w:qFormat="1"/>
+    <w:lsdException w:name="heading 9" w:uiPriority="9" w:qFormat="1"/>
+    <w:lsdException w:name="toc 1" w:uiPriority="39"/>
+    <w:lsdException w:name="toc 2" w:uiPriority="39"/>
+    <w:lsdException w:name="toc 3" w:uiPriority="39"/>
+    <w:lsdException w:name="toc 4" w:uiPriority="39"/>
+    <w:lsdException w:name="toc 5" w:uiPriority="39"/>
+    <w:lsdException w:name="toc 6" w:uiPriority="39"/>
+    <w:lsdException w:name="toc 7" w:uiPriority="39"/>
+    <w:lsdException w:name="toc 8" w:uiPriority="39"/>
+    <w:lsdException w:name="toc 9" w:uiPriority="39"/>
+    <w:lsdException w:name="caption" w:uiPriority="35" w:qFormat="1"/>
+    <w:lsdException w:name="Title" w:semiHidden="0" w:uiPriority="10" w:unhideWhenUsed="0" w:qFormat="1"/>
+    <w:lsdException w:name="Default Paragraph Font" w:uiPriority="1"/>
+    <w:lsdException w:name="Subtitle" w:semiHidden="0" w:uiPriority="11" w:unhideWhenUsed="0" w:qFormat="1"/>
+    <w:lsdException w:name="Strong" w:semiHidden="0" w:uiPriority="22" w:unhideWhenUsed="0" w:qFormat="1"/>
+    <w:lsdException w:name="Emphasis" w:semiHidden="0" w:uiPriority="20" w:unhideWhenUsed="0" w:qFormat="1"/>
+    <w:lsdException w:name="Table Grid" w:uiPriority="39"/>
+    <w:lsdException w:name="Placeholder Text" w:unhideWhenUsed="0"/>
+    <w:lsdException w:name="No Spacing" w:semiHidden="0" w:uiPriority="1" w:unhideWhenUsed="0" w:qFormat="1"/>
+    <w:lsdException w:name="Light Shading" w:semiHidden="0" w:uiPriority="60" w:unhideWhenUsed="0"/>
+    <w:lsdException w:name="Light List" w:semiHidden="0" w:uiPriority="61" w:unhideWhenUsed="0"/>
+    <w:lsdException w:name="Light Grid" w:semiHidden="0" w:uiPriority="62" w:unhideWhenUsed="0"/>
+    <w:lsdException w:name="Medium Shading 1" w:semiHidden="0" w:uiPriority="63" w:unhideWhenUsed="0"/>
+    <w:lsdException w:name="Medium Shading 2" w:semiHidden="0" w:uiPriority="64" w:unhideWhenUsed="0"/>
+    <w:lsdException w:name="Medium List 1" w:semiHidden="0" w:uiPriority="65" w:unhideWhenUsed="0"/>
+    <w:lsdException w:name="Medium List 2" w:semiHidden="0" w:uiPriority="66" w:unhideWhenUsed="0"/>
+    <w:lsdException w:name="Medium Grid 1" w:semiHidden="0" w:uiPriority="67" w:unhideWhenUsed="0"/>
+    <w:lsdException w:name="Medium Grid 2" w:semiHidden="0" w:uiPriority="68" w:unhideWhenUsed="0"/>
+    <w:lsdException w:name="Medium Grid 3" w:semiHidden="0" w:uiPriority="69" w:unhideWhenUsed="0"/>
+    <w:lsdException w:name="Dark List" w:semiHidden="0" w:uiPriority="70" w:unhideWhenUsed="0"/>
+    <w:lsdException w:name="Colorful Shading" w:semiHidden="0" w:uiPriority="71" w:unhideWhenUsed="0"/>
+    <w:lsdException w:name="Colorful List" w:semiHidden="0" w:uiPriority="72" w:unhideWhenUsed="0"/>
+    <w:lsdException w:name="Colorful Grid" w:semiHidden="0" w:uiPriority="73" w:unhideWhenUsed="0"/>
+    <w:lsdException w:name="Light Shading Accent 1" w:semiHidden="0" w:uiPriority="60" w:unhideWhenUsed="0"/>
+    <w:lsdException w:name="Light List Accent 1" w:semiHidden="0" w:uiPriority="61" w:unhideWhenUsed="0"/>
+    <w:lsdException w:name="Light Grid Accent 1" w:semiHidden="0" w:uiPriority="62" w:unhideWhenUsed="0"/>
+    <w:lsdException w:name="Medium Shading 1 Accent 1" w:semiHidden="0" w:uiPriority="63" w:unhideWhenUsed="0"/>
+    <w:lsdException w:name="Medium Shading 2 Accent 1" w:semiHidden="0" w:uiPriority="64" w:unhideWhenUsed="0"/>
+    <w:lsdException w:name="Medium List 1 Accent 1" w:semiHidden="0" w:uiPriority="65" w:unhideWhenUsed="0"/>
+    <w:lsdException w:name="Revision" w:unhideWhenUsed="0"/>
+    <w:lsdException w:name="List Paragraph" w:semiHidden="0" w:uiPriority="34" w:unhideWhenUsed="0" w:qFormat="1"/>
+    <w:lsdException w:name="Quote" w:semiHidden="0" w:uiPriority="29" w:unhideWhenUsed="0" w:qFormat="1"/>
+    <w:lsdException w:name="Intense Quote" w:semiHidden="0" w:uiPriority="30" w:unhideWhenUsed="0" w:qFormat="1"/>
+    <w:lsdException w:name="Medium List 2 Accent 1" w:semiHidden="0" w:uiPriority="66" w:unhideWhenUsed="0"/>
+    <w:lsdException w:name="Medium Grid 1 Accent 1" w:semiHidden="0" w:uiPriority="67" w:unhideWhenUsed="0"/>
+    <w:lsdException w:name="Medium Grid 2 Accent 1" w:semiHidden="0" w:uiPriority="68" w:unhideWhenUsed="0"/>
+    <w:lsdException w:name="Medium Grid 3 Accent 1" w:semiHidden="0" w:uiPriority="69" w:unhideWhenUsed="0"/>
+    <w:lsdException w:name="Dark List Accent 1" w:semiHidden="0" w:uiPriority="70" w:unhideWhenUsed="0"/>
+    <w:lsdException w:name="Colorful Shading Accent 1" w:semiHidden="0" w:uiPriority="71" w:unhideWhenUsed="0"/>
+    <w:lsdException w:name="Colorful List Accent 1" w:semiHidden="0" w:uiPriority="72" w:unhideWhenUsed="0"/>
+    <w:lsdException w:name="Colorful Grid Accent 1" w:semiHidden="0" w:uiPriority="73" w:unhideWhenUsed="0"/>
+    <w:lsdException w:name="Light Shading Accent 2" w:semiHidden="0" w:uiPriority="60" w:unhideWhenUsed="0"/>
+    <w:lsdException w:name="Light List Accent 2" w:semiHidden="0" w:uiPriority="61" w:unhideWhenUsed="0"/>
+    <w:lsdException w:name="Light Grid Accent 2" w:semiHidden="0" w:uiPriority="62" w:unhideWhenUsed="0"/>
+    <w:lsdException w:name="Medium Shading 1 Accent 2" w:semiHidden="0" w:uiPriority="63" w:unhideWhenUsed="0"/>
+    <w:lsdException w:name="Medium Shading 2 Accent 2" w:semiHidden="0" w:uiPriority="64" w:unhideWhenUsed="0"/>
+    <w:lsdException w:name="Medium List 1 Accent 2" w:semiHidden="0" w:uiPriority="65" w:unhideWhenUsed="0"/>
+    <w:lsdException w:name="Medium List 2 Accent 2" w:semiHidden="0" w:uiPriority="66" w:unhideWhenUsed="0"/>
+    <w:lsdException w:name="Medium Grid 1 Accent 2" w:semiHidden="0" w:uiPriority="67" w:unhideWhenUsed="0"/>
+    <w:lsdException w:name="Medium Grid 2 Accent 2" w:semiHidden="0" w:uiPriority="68" w:unhideWhenUsed="0"/>
+    <w:lsdException w:name="Medium Grid 3 Accent 2" w:semiHidden="0" w:uiPriority="69" w:unhideWhenUsed="0"/>
+    <w:lsdException w:name="Dark List Accent 2" w:semiHidden="0" w:uiPriority="70" w:unhideWhenUsed="0"/>
+    <w:lsdException w:name="Colorful Shading Accent 2" w:semiHidden="0" w:uiPriority="71" w:unhideWhenUsed="0"/>
+    <w:lsdException w:name="Colorful List Accent 2" w:semiHidden="0" w:uiPriority="72" w:unhideWhenUsed="0"/>
+    <w:lsdException w:name="Colorful Grid Accent 2" w:semiHidden="0" w:uiPriority="73" w:unhideWhenUsed="0"/>
+    <w:lsdException w:name="Light Shading Accent 3" w:semiHidden="0" w:uiPriority="60" w:unhideWhenUsed="0"/>
+    <w:lsdException w:name="Light List Accent 3" w:semiHidden="0" w:uiPriority="61" w:unhideWhenUsed="0"/>
+    <w:lsdException w:name="Light Grid Accent 3" w:semiHidden="0" w:uiPriority="62" w:unhideWhenUsed="0"/>
+    <w:lsdException w:name="Medium Shading 1 Accent 3" w:semiHidden="0" w:uiPriority="63" w:unhideWhenUsed="0"/>
+    <w:lsdException w:name="Medium Shading 2 Accent 3" w:semiHidden="0" w:uiPriority="64" w:unhideWhenUsed="0"/>
+    <w:lsdException w:name="Medium List 1 Accent 3" w:semiHidden="0" w:uiPriority="65" w:unhideWhenUsed="0"/>
+    <w:lsdException w:name="Medium List 2 Accent 3" w:semiHidden="0" w:uiPriority="66" w:unhideWhenUsed="0"/>
+    <w:lsdException w:name="Medium Grid 1 Accent 3" w:semiHidden="0" w:uiPriority="67" w:unhideWhenUsed="0"/>
+    <w:lsdException w:name="Medium Grid 2 Accent 3" w:semiHidden="0" w:uiPriority="68" w:unhideWhenUsed="0"/>
+    <w:lsdException w:name="Medium Grid 3 Accent 3" w:semiHidden="0" w:uiPriority="69" w:unhideWhenUsed="0"/>
+    <w:lsdException w:name="Dark List Accent 3" w:semiHidden="0" w:uiPriority="70" w:unhideWhenUsed="0"/>
+    <w:lsdException w:name="Colorful Shading Accent 3" w:semiHidden="0" w:uiPriority="71" w:unhideWhenUsed="0"/>
+    <w:lsdException w:name="Colorful List Accent 3" w:semiHidden="0" w:uiPriority="72" w:unhideWhenUsed="0"/>
+    <w:lsdException w:name="Colorful Grid Accent 3" w:semiHidden="0" w:uiPriority="73" w:unhideWhenUsed="0"/>
+    <w:lsdException w:name="Light Shading Accent 4" w:semiHidden="0" w:uiPriority="60" w:unhideWhenUsed="0"/>
+    <w:lsdException w:name="Light List Accent 4" w:semiHidden="0" w:uiPriority="61" w:unhideWhenUsed="0"/>
+    <w:lsdException w:name="Light Grid Accent 4" w:semiHidden="0" w:uiPriority="62" w:unhideWhenUsed="0"/>
+    <w:lsdException w:name="Medium Shading 1 Accent 4" w:semiHidden="0" w:uiPriority="63" w:unhideWhenUsed="0"/>
+    <w:lsdException w:name="Medium Shading 2 Accent 4" w:semiHidden="0" w:uiPriority="64" w:unhideWhenUsed="0"/>
+    <w:lsdException w:name="Medium List 1 Accent 4" w:semiHidden="0" w:uiPriority="65" w:unhideWhenUsed="0"/>
+    <w:lsdException w:name="Medium List 2 Accent 4" w:semiHidden="0" w:uiPriority="66" w:unhideWhenUsed="0"/>
+    <w:lsdException w:name="Medium Grid 1 Accent 4" w:semiHidden="0" w:uiPriority="67" w:unhideWhenUsed="0"/>
+    <w:lsdException w:name="Medium Grid 2 Accent 4" w:semiHidden="0" w:uiPriority="68" w:unhideWhenUsed="0"/>
+    <w:lsdException w:name="Medium Grid 3 Accent 4" w:semiHidden="0" w:uiPriority="69" w:unhideWhenUsed="0"/>
+    <w:lsdException w:name="Dark List Accent 4" w:semiHidden="0" w:uiPriority="70" w:unhideWhenUsed="0"/>
+    <w:lsdException w:name="Colorful Shading Accent 4" w:semiHidden="0" w:uiPriority="71" w:unhideWhenUsed="0"/>
+    <w:lsdException w:name="Colorful List Accent 4" w:semiHidden="0" w:uiPriority="72" w:unhideWhenUsed="0"/>
+    <w:lsdException w:name="Colorful Grid Accent 4" w:semiHidden="0" w:uiPriority="73" w:unhideWhenUsed="0"/>
+    <w:lsdException w:name="Light Shading Accent 5" w:semiHidden="0" w:uiPriority="60" w:unhideWhenUsed="0"/>
+    <w:lsdException w:name="Light List Accent 5" w:semiHidden="0" w:uiPriority="61" w:unhideWhenUsed="0"/>
+    <w:lsdException w:name="Light Grid Accent 5" w:semiHidden="0" w:uiPriority="62" w:unhideWhenUsed="0"/>
+    <w:lsdException w:name="Medium Shading 1 Accent 5" w:semiHidden="0" w:uiPriority="63" w:unhideWhenUsed="0"/>
+    <w:lsdException w:name="Medium Shading 2 Accent 5" w:semiHidden="0" w:uiPriority="64" w:unhideWhenUsed="0"/>
+    <w:lsdException w:name="Medium List 1 Accent 5" w:semiHidden="0" w:uiPriority="65" w:unhideWhenUsed="0"/>
+    <w:lsdException w:name="Medium List 2 Accent 5" w:semiHidden="0" w:uiPriority="66" w:unhideWhenUsed="0"/>
+    <w:lsdException w:name="Medium Grid 1 Accent 5" w:semiHidden="0" w:uiPriority="67" w:unhideWhenUsed="0"/>
+    <w:lsdException w:name="Medium Grid 2 Accent 5" w:semiHidden="0" w:uiPriority="68" w:unhideWhenUsed="0"/>
+    <w:lsdException w:name="Medium Grid 3 Accent 5" w:semiHidden="0" w:uiPriority="69" w:unhideWhenUsed="0"/>
+    <w:lsdException w:name="Dark List Accent 5" w:semiHidden="0" w:uiPriority="70" w:unhideWhenUsed="0"/>
+    <w:lsdException w:name="Colorful Shading Accent 5" w:semiHidden="0" w:uiPriority="71" w:unhideWhenUsed="0"/>
+    <w:lsdException w:name="Colorful List Accent 5" w:semiHidden="0" w:uiPriority="72" w:unhideWhenUsed="0"/>
+    <w:lsdException w:name="Colorful Grid Accent 5" w:semiHidden="0" w:uiPriority="73" w:unhideWhenUsed="0"/>
+    <w:lsdException w:name="Light Shading Accent 6" w:semiHidden="0" w:uiPriority="60" w:unhideWhenUsed="0"/>
+    <w:lsdException w:name="Light List Accent 6" w:semiHidden="0" w:uiPriority="61" w:unhideWhenUsed="0"/>
+    <w:lsdException w:name="Light Grid Accent 6" w:semiHidden="0" w:uiPriority="62" w:unhideWhenUsed="0"/>
+    <w:lsdException w:name="Medium Shading 1 Accent 6" w:semiHidden="0" w:uiPriority="63" w:unhideWhenUsed="0"/>
+    <w:lsdException w:name="Medium Shading 2 Accent 6" w:semiHidden="0" w:uiPriority="64" w:unhideWhenUsed="0"/>
+    <w:lsdException w:name="Medium List 1 Accent 6" w:semiHidden="0" w:uiPriority="65" w:unhideWhenUsed="0"/>
+    <w:lsdException w:name="Medium List 2 Accent 6" w:semiHidden="0" w:uiPriority="66" w:unhideWhenUsed="0"/>
+    <w:lsdException w:name="Medium Grid 1 Accent 6" w:semiHidden="0" w:uiPriority="67" w:unhideWhenUsed="0"/>
+    <w:lsdException w:name="Medium Grid 2 Accent 6" w:semiHidden="0" w:uiPriority="68" w:unhideWhenUsed="0"/>
+    <w:lsdException w:name="Medium Grid 3 Accent 6" w:semiHidden="0" w:uiPriority="69" w:unhideWhenUsed="0"/>
+    <w:lsdException w:name="Dark List Accent 6" w:semiHidden="0" w:uiPriority="70" w:unhideWhenUsed="0"/>
+    <w:lsdException w:name="Colorful Shading Accent 6" w:semiHidden="0" w:uiPriority="71" w:unhideWhenUsed="0"/>
+    <w:lsdException w:name="Colorful List Accent 6" w:semiHidden="0" w:uiPriority="72" w:unhideWhenUsed="0"/>
+    <w:lsdException w:name="Colorful Grid Accent 6" w:semiHidden="0" w:uiPriority="73" w:unhideWhenUsed="0"/>
+    <w:lsdException w:name="Subtle Emphasis" w:semiHidden="0" w:uiPriority="19" w:unhideWhenUsed="0" w:qFormat="1"/>
+    <w:lsdException w:name="Intense Emphasis" w:semiHidden="0" w:uiPriority="21" w:unhideWhenUsed="0" w:qFormat="1"/>
+    <w:lsdException w:name="Subtle Reference" w:semiHidden="0" w:uiPriority="31" w:unhideWhenUsed="0" w:qFormat="1"/>
+    <w:lsdException w:name="Intense Reference" w:semiHidden="0" w:uiPriority="32" w:unhideWhenUsed="0" w:qFormat="1"/>
+    <w:lsdException w:name="Book Title" w:semiHidden="0" w:uiPriority="33" w:unhideWhenUsed="0" w:qFormat="1"/>
+    <w:lsdException w:name="Bibliography" w:uiPriority="37"/>
+    <w:lsdException w:name="TOC Heading" w:uiPriority="39" w:qFormat="1"/>
+  </w:latentStyles>
+  <w:style w:type="paragraph" w:default="1" w:styleId="Normal">
+    <w:name w:val="Normal"/>
+    <w:qFormat/>
+    <w:rsid w:val="00275C00"/>
+    <w:rPr>
+      <w:rFonts w:ascii="Times New Roman" w:hAnsi="Times New Roman"/>
+    </w:rPr>
+  </w:style>
+  <w:style w:type="paragraph" w:styleId="Heading1">
+    <w:name w:val="heading 1"/>
+    <w:basedOn w:val="Normal"/>
+    <w:next w:val="Normal"/>
+    <w:link w:val="Heading1Char"/>
+    <w:autoRedefine/>
+    <w:uiPriority w:val="9"/>
+    <w:qFormat/>
+    <w:rsid w:val="000A78BE"/>
+    <w:pPr>
+      <w:keepNext/>
+      <w:keepLines/>
+      <w:spacing w:before="360" w:after="120"/>
+      <w:outlineLvl w:val="0"/>
+    </w:pPr>
+    <w:rPr>
+      <w:rFonts w:eastAsiaTheme="majorEastAsia" w:cstheme="majorBidi"/>
+      <w:b/>
+      <w:sz w:val="32"/>
+      <w:szCs w:val="32"/>
+    </w:rPr>
+  </w:style>
+  <w:style w:type="paragraph" w:styleId="Heading2">
+    <w:name w:val="heading 2"/>
+    <w:basedOn w:val="Normal"/>
+    <w:next w:val="Normal"/>
+    <w:link w:val="Heading2Char"/>
+    <w:uiPriority w:val="9"/>
+    <w:unhideWhenUsed/>
+    <w:qFormat/>
+    <w:rsid w:val="00C82E45"/>
+    <w:pPr>
+      <w:keepNext/>
+      <w:keepLines/>
+      <w:spacing w:before="280" w:after="240"/>
+      <w:outlineLvl w:val="1"/>
+    </w:pPr>
+    <w:rPr>
+      <w:rFonts w:eastAsiaTheme="majorEastAsia" w:cstheme="majorBidi"/>
+      <w:i/>
+      <w:sz w:val="26"/>
+      <w:szCs w:val="26"/>
+    </w:rPr>
+  </w:style>
+  <w:style w:type="paragraph" w:styleId="Heading3">
+    <w:name w:val="heading 3"/>
+    <w:basedOn w:val="Normal"/>
+    <w:next w:val="Normal"/>
+    <w:link w:val="Heading3Char"/>
+    <w:uiPriority w:val="9"/>
+    <w:unhideWhenUsed/>
+    <w:qFormat/>
+    <w:rsid w:val="00685B09"/>
+    <w:pPr>
+      <w:keepNext/>
+      <w:keepLines/>
+      <w:spacing w:before="160" w:after="120"/>
+      <w:outlineLvl w:val="2"/>
+    </w:pPr>
+    <w:rPr>
+      <w:rFonts w:eastAsiaTheme="majorEastAsia" w:cstheme="majorBidi"/>
+      <w:sz w:val="24"/>
+      <w:szCs w:val="24"/>
+      <w:u w:val="single"/>
+    </w:rPr>
+  </w:style>
+  <w:style w:type="character" w:default="1" w:styleId="DefaultParagraphFont">
+    <w:name w:val="Default Paragraph Font"/>
+    <w:uiPriority w:val="1"/>
+    <w:semiHidden/>
+    <w:unhideWhenUsed/>
+  </w:style>
+  <w:style w:type="table" w:default="1" w:styleId="TableNormal">
+    <w:name w:val="Normal Table"/>
+    <w:uiPriority w:val="99"/>
+    <w:semiHidden/>
+    <w:unhideWhenUsed/>
+    <w:tblPr>
+      <w:tblInd w:w="0" w:type="dxa"/>
+      <w:tblCellMar>
+        <w:top w:w="0" w:type="dxa"/>
+        <w:left w:w="108" w:type="dxa"/>
+        <w:bottom w:w="0" w:type="dxa"/>
+        <w:right w:w="108" w:type="dxa"/>
+      </w:tblCellMar>
+    </w:tblPr>
+  </w:style>
+  <w:style w:type="numbering" w:default="1" w:styleId="NoList">
+    <w:name w:val="No List"/>
+    <w:uiPriority w:val="99"/>
+    <w:semiHidden/>
+    <w:unhideWhenUsed/>
+  </w:style>
+  <w:style w:type="table" w:styleId="TableGrid">
+    <w:name w:val="Table Grid"/>
+    <w:basedOn w:val="TableNormal"/>
+    <w:uiPriority w:val="39"/>
+    <w:rsid w:val="00A83EEA"/>
+    <w:pPr>
+      <w:spacing w:after="0" w:line="240" w:lineRule="auto"/>
+    </w:pPr>
+    <w:tblPr>
+      <w:tblInd w:w="0" w:type="dxa"/>
+      <w:tblBorders>
+        <w:top w:val="single" w:sz="4" w:space="0" w:color="auto"/>
+        <w:left w:val="single" w:sz="4" w:space="0" w:color="auto"/>
+        <w:bottom w:val="single" w:sz="4" w:space="0" w:color="auto"/>
+        <w:right w:val="single" w:sz="4" w:space="0" w:color="auto"/>
+        <w:insideH w:val="single" w:sz="4" w:space="0" w:color="auto"/>
+        <w:insideV w:val="single" w:sz="4" w:space="0" w:color="auto"/>
+      </w:tblBorders>
+      <w:tblCellMar>
+        <w:top w:w="0" w:type="dxa"/>
+        <w:left w:w="108" w:type="dxa"/>
+        <w:bottom w:w="0" w:type="dxa"/>
+        <w:right w:w="108" w:type="dxa"/>
+      </w:tblCellMar>
+    </w:tblPr>
+  </w:style>
+  <w:style w:type="table" w:customStyle="1" w:styleId="GridTable1Light1">
+    <w:name w:val="Grid Table 1 Light1"/>
+    <w:basedOn w:val="TableNormal"/>
+    <w:uiPriority w:val="46"/>
+    <w:rsid w:val="00A83EEA"/>
+    <w:pPr>
+      <w:spacing w:after="0" w:line="240" w:lineRule="auto"/>
+    </w:pPr>
+    <w:tblPr>
+      <w:tblStyleRowBandSize w:val="1"/>
+      <w:tblStyleColBandSize w:val="1"/>
+      <w:tblInd w:w="0" w:type="dxa"/>
+      <w:tblBorders>
+        <w:top w:val="single" w:sz="4" w:space="0" w:color="999999" w:themeColor="text1" w:themeTint="66"/>
+        <w:left w:val="single" w:sz="4" w:space="0" w:color="999999" w:themeColor="text1" w:themeTint="66"/>
+        <w:bottom w:val="single" w:sz="4" w:space="0" w:color="999999" w:themeColor="text1" w:themeTint="66"/>
+        <w:right w:val="single" w:sz="4" w:space="0" w:color="999999" w:themeColor="text1" w:themeTint="66"/>
+        <w:insideH w:val="single" w:sz="4" w:space="0" w:color="999999" w:themeColor="text1" w:themeTint="66"/>
+        <w:insideV w:val="single" w:sz="4" w:space="0" w:color="999999" w:themeColor="text1" w:themeTint="66"/>
+      </w:tblBorders>
+      <w:tblCellMar>
+        <w:top w:w="0" w:type="dxa"/>
+        <w:left w:w="108" w:type="dxa"/>
+        <w:bottom w:w="0" w:type="dxa"/>
+        <w:right w:w="108" w:type="dxa"/>
+      </w:tblCellMar>
     </w:tblPr>
     <w:tblStylePr w:type="firstRow">
       <w:rPr>
@@ -5318,7 +5875,7 @@
   <a:extraClrSchemeLst/>
   <a:extLst>
     <a:ext uri="{05A4C25C-085E-4340-85A3-A5531E510DB2}">
-      <thm15:themeFamily xmlns:thm15="http://schemas.microsoft.com/office/thememl/2012/main" name="Office Theme" id="{62F939B6-93AF-4DB8-9C6B-D6C7DFDC589F}" vid="{4A3C46E8-61CC-4603-A589-7422A47A8E4A}"/>
+      <thm15:themeFamily xmlns:thm15="http://schemas.microsoft.com/office/thememl/2012/main" xmlns="" name="Office Theme" id="{62F939B6-93AF-4DB8-9C6B-D6C7DFDC589F}" vid="{4A3C46E8-61CC-4603-A589-7422A47A8E4A}"/>
     </a:ext>
   </a:extLst>
 </a:theme>
@@ -5329,7 +5886,7 @@
 </file>
 
 <file path=customXml/itemProps1.xml><?xml version="1.0" encoding="utf-8"?>
-<ds:datastoreItem xmlns:ds="http://schemas.openxmlformats.org/officeDocument/2006/customXml" ds:itemID="{A6F6CACD-E25C-49AE-81FD-6BDCB4FF0C5B}">
+<ds:datastoreItem xmlns:ds="http://schemas.openxmlformats.org/officeDocument/2006/customXml" ds:itemID="{82E2FC6F-E0C8-44A9-98C6-5AA723EEA245}">
   <ds:schemaRefs>
     <ds:schemaRef ds:uri="http://schemas.openxmlformats.org/officeDocument/2006/bibliography"/>
   </ds:schemaRefs>

</xml_diff>